<commit_message>
fix coa creator bugs
</commit_message>
<xml_diff>
--- a/PMSClient/Resource/DocTemplate/Reports/COABridgeLineNew.docx
+++ b/PMSClient/Resource/DocTemplate/Reports/COABridgeLineNew.docx
@@ -1,13 +1,13 @@
 
 <file path=word/document.xml><?xml version="1.0" encoding="utf-8"?>
-<w:document xmlns:ve="http://schemas.openxmlformats.org/markup-compatibility/2006" xmlns:o="urn:schemas-microsoft-com:office:office" xmlns:r="http://schemas.openxmlformats.org/officeDocument/2006/relationships" xmlns:m="http://schemas.openxmlformats.org/officeDocument/2006/math" xmlns:v="urn:schemas-microsoft-com:vml" xmlns:wp="http://schemas.openxmlformats.org/drawingml/2006/wordprocessingDrawing" xmlns:w10="urn:schemas-microsoft-com:office:word" xmlns:w="http://schemas.openxmlformats.org/wordprocessingml/2006/main" xmlns:wne="http://schemas.microsoft.com/office/word/2006/wordml">
+<w:document xmlns:wpc="http://schemas.microsoft.com/office/word/2010/wordprocessingCanvas" xmlns:cx="http://schemas.microsoft.com/office/drawing/2014/chartex" xmlns:cx1="http://schemas.microsoft.com/office/drawing/2015/9/8/chartex" xmlns:cx2="http://schemas.microsoft.com/office/drawing/2015/10/21/chartex" xmlns:cx3="http://schemas.microsoft.com/office/drawing/2016/5/9/chartex" xmlns:cx4="http://schemas.microsoft.com/office/drawing/2016/5/10/chartex" xmlns:cx5="http://schemas.microsoft.com/office/drawing/2016/5/11/chartex" xmlns:cx6="http://schemas.microsoft.com/office/drawing/2016/5/12/chartex" xmlns:cx7="http://schemas.microsoft.com/office/drawing/2016/5/13/chartex" xmlns:cx8="http://schemas.microsoft.com/office/drawing/2016/5/14/chartex" xmlns:mc="http://schemas.openxmlformats.org/markup-compatibility/2006" xmlns:aink="http://schemas.microsoft.com/office/drawing/2016/ink" xmlns:am3d="http://schemas.microsoft.com/office/drawing/2017/model3d" xmlns:o="urn:schemas-microsoft-com:office:office" xmlns:r="http://schemas.openxmlformats.org/officeDocument/2006/relationships" xmlns:m="http://schemas.openxmlformats.org/officeDocument/2006/math" xmlns:v="urn:schemas-microsoft-com:vml" xmlns:wp14="http://schemas.microsoft.com/office/word/2010/wordprocessingDrawing" xmlns:wp="http://schemas.openxmlformats.org/drawingml/2006/wordprocessingDrawing" xmlns:w10="urn:schemas-microsoft-com:office:word" xmlns:w="http://schemas.openxmlformats.org/wordprocessingml/2006/main" xmlns:w14="http://schemas.microsoft.com/office/word/2010/wordml" xmlns:w15="http://schemas.microsoft.com/office/word/2012/wordml" xmlns:w16cid="http://schemas.microsoft.com/office/word/2016/wordml/cid" xmlns:w16se="http://schemas.microsoft.com/office/word/2015/wordml/symex" xmlns:wpg="http://schemas.microsoft.com/office/word/2010/wordprocessingGroup" xmlns:wpi="http://schemas.microsoft.com/office/word/2010/wordprocessingInk" xmlns:wne="http://schemas.microsoft.com/office/word/2006/wordml" xmlns:wps="http://schemas.microsoft.com/office/word/2010/wordprocessingShape" mc:Ignorable="w14 w15 w16se w16cid wp14">
   <w:body>
     <w:tbl>
       <w:tblPr>
-        <w:tblStyle w:val="a5"/>
+        <w:tblStyle w:val="a7"/>
         <w:tblW w:w="0" w:type="auto"/>
         <w:tblLayout w:type="fixed"/>
-        <w:tblLook w:val="04A0"/>
+        <w:tblLook w:val="04A0" w:firstRow="1" w:lastRow="0" w:firstColumn="1" w:lastColumn="0" w:noHBand="0" w:noVBand="1"/>
       </w:tblPr>
       <w:tblGrid>
         <w:gridCol w:w="1384"/>
@@ -86,7 +86,7 @@
                 <w:b/>
                 <w:noProof/>
               </w:rPr>
-              <w:pict>
+              <w:pict w14:anchorId="1DD6CC74">
                 <v:group id="Group 1" o:spid="_x0000_s1026" style="width:63.75pt;height:35.25pt;mso-position-horizontal-relative:char;mso-position-vertical-relative:line" coordsize="1226,617">
                   <v:rect id="AutoShape 2" o:spid="_x0000_s1027" style="position:absolute;width:1226;height:617;visibility:visible" o:gfxdata="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" filled="f" stroked="f">
                     <o:lock v:ext="edit" aspectratio="t"/>
@@ -145,7 +145,61 @@
                 <w:b/>
                 <w:szCs w:val="21"/>
               </w:rPr>
-              <w:t>102, Chungwoo-Bldg., 645 Yeongdong-daero,Gangnam-gu, Seoul06085, Korea</w:t>
+              <w:t xml:space="preserve">102, </w:t>
+            </w:r>
+            <w:proofErr w:type="spellStart"/>
+            <w:r>
+              <w:rPr>
+                <w:rFonts w:ascii="Times New Roman" w:hAnsi="Times New Roman" w:cs="Times New Roman"/>
+                <w:b/>
+                <w:szCs w:val="21"/>
+              </w:rPr>
+              <w:t>Chungwoo</w:t>
+            </w:r>
+            <w:proofErr w:type="spellEnd"/>
+            <w:r>
+              <w:rPr>
+                <w:rFonts w:ascii="Times New Roman" w:hAnsi="Times New Roman" w:cs="Times New Roman"/>
+                <w:b/>
+                <w:szCs w:val="21"/>
+              </w:rPr>
+              <w:t xml:space="preserve">-Bldg., 645 </w:t>
+            </w:r>
+            <w:proofErr w:type="spellStart"/>
+            <w:r>
+              <w:rPr>
+                <w:rFonts w:ascii="Times New Roman" w:hAnsi="Times New Roman" w:cs="Times New Roman"/>
+                <w:b/>
+                <w:szCs w:val="21"/>
+              </w:rPr>
+              <w:t>Yeongdong-</w:t>
+            </w:r>
+            <w:proofErr w:type="gramStart"/>
+            <w:r>
+              <w:rPr>
+                <w:rFonts w:ascii="Times New Roman" w:hAnsi="Times New Roman" w:cs="Times New Roman"/>
+                <w:b/>
+                <w:szCs w:val="21"/>
+              </w:rPr>
+              <w:t>daero,Gangnam</w:t>
+            </w:r>
+            <w:proofErr w:type="gramEnd"/>
+            <w:r>
+              <w:rPr>
+                <w:rFonts w:ascii="Times New Roman" w:hAnsi="Times New Roman" w:cs="Times New Roman"/>
+                <w:b/>
+                <w:szCs w:val="21"/>
+              </w:rPr>
+              <w:t>-gu</w:t>
+            </w:r>
+            <w:proofErr w:type="spellEnd"/>
+            <w:r>
+              <w:rPr>
+                <w:rFonts w:ascii="Times New Roman" w:hAnsi="Times New Roman" w:cs="Times New Roman"/>
+                <w:b/>
+                <w:szCs w:val="21"/>
+              </w:rPr>
+              <w:t>, Seoul06085, Korea</w:t>
             </w:r>
             <w:r>
               <w:rPr>
@@ -360,6 +414,7 @@
                 <w:szCs w:val="18"/>
               </w:rPr>
             </w:pPr>
+            <w:proofErr w:type="spellStart"/>
             <w:r>
               <w:rPr>
                 <w:rFonts w:ascii="Batang" w:eastAsia="Batang" w:hAnsi="Batang" w:cs="Batang" w:hint="eastAsia"/>
@@ -370,6 +425,7 @@
               </w:rPr>
               <w:t>SKHynix</w:t>
             </w:r>
+            <w:proofErr w:type="spellEnd"/>
           </w:p>
           <w:p>
             <w:pPr>
@@ -502,7 +558,27 @@
                 <w:sz w:val="18"/>
                 <w:szCs w:val="18"/>
               </w:rPr>
-              <w:t>DATE of CofA:</w:t>
+              <w:t xml:space="preserve">DATE of </w:t>
+            </w:r>
+            <w:proofErr w:type="spellStart"/>
+            <w:r>
+              <w:rPr>
+                <w:rFonts w:ascii="Times New Roman" w:eastAsia="等线" w:hAnsi="Times New Roman" w:cs="Times New Roman"/>
+                <w:b/>
+                <w:sz w:val="18"/>
+                <w:szCs w:val="18"/>
+              </w:rPr>
+              <w:t>CofA</w:t>
+            </w:r>
+            <w:proofErr w:type="spellEnd"/>
+            <w:r>
+              <w:rPr>
+                <w:rFonts w:ascii="Times New Roman" w:eastAsia="等线" w:hAnsi="Times New Roman" w:cs="Times New Roman"/>
+                <w:b/>
+                <w:sz w:val="18"/>
+                <w:szCs w:val="18"/>
+              </w:rPr>
+              <w:t>:</w:t>
             </w:r>
           </w:p>
           <w:p>
@@ -553,7 +629,27 @@
                 <w:sz w:val="18"/>
                 <w:szCs w:val="18"/>
               </w:rPr>
-              <w:t>[ProductID]</w:t>
+              <w:t>[</w:t>
+            </w:r>
+            <w:proofErr w:type="spellStart"/>
+            <w:r>
+              <w:rPr>
+                <w:rFonts w:ascii="Times New Roman" w:eastAsia="等线" w:hAnsi="Times New Roman" w:cs="Times New Roman"/>
+                <w:b/>
+                <w:sz w:val="18"/>
+                <w:szCs w:val="18"/>
+              </w:rPr>
+              <w:t>ProductID</w:t>
+            </w:r>
+            <w:proofErr w:type="spellEnd"/>
+            <w:r>
+              <w:rPr>
+                <w:rFonts w:ascii="Times New Roman" w:eastAsia="等线" w:hAnsi="Times New Roman" w:cs="Times New Roman"/>
+                <w:b/>
+                <w:sz w:val="18"/>
+                <w:szCs w:val="18"/>
+              </w:rPr>
+              <w:t>]</w:t>
             </w:r>
           </w:p>
           <w:p>
@@ -574,7 +670,27 @@
                 <w:sz w:val="18"/>
                 <w:szCs w:val="18"/>
               </w:rPr>
-              <w:t>[ProductID]</w:t>
+              <w:t>[</w:t>
+            </w:r>
+            <w:proofErr w:type="spellStart"/>
+            <w:r>
+              <w:rPr>
+                <w:rFonts w:ascii="Times New Roman" w:eastAsia="等线" w:hAnsi="Times New Roman" w:cs="Times New Roman"/>
+                <w:b/>
+                <w:sz w:val="18"/>
+                <w:szCs w:val="18"/>
+              </w:rPr>
+              <w:t>ProductID</w:t>
+            </w:r>
+            <w:proofErr w:type="spellEnd"/>
+            <w:r>
+              <w:rPr>
+                <w:rFonts w:ascii="Times New Roman" w:eastAsia="等线" w:hAnsi="Times New Roman" w:cs="Times New Roman"/>
+                <w:b/>
+                <w:sz w:val="18"/>
+                <w:szCs w:val="18"/>
+              </w:rPr>
+              <w:t>]</w:t>
             </w:r>
           </w:p>
           <w:p>
@@ -595,26 +711,66 @@
                 <w:sz w:val="18"/>
                 <w:szCs w:val="18"/>
               </w:rPr>
-              <w:t>[COADate]</w:t>
-            </w:r>
-          </w:p>
-          <w:p>
-            <w:pPr>
-              <w:rPr>
-                <w:rFonts w:ascii="Times New Roman" w:eastAsia="等线" w:hAnsi="Times New Roman" w:cs="Times New Roman"/>
-                <w:b/>
-                <w:sz w:val="18"/>
-                <w:szCs w:val="18"/>
-              </w:rPr>
-            </w:pPr>
-            <w:r>
-              <w:rPr>
-                <w:rFonts w:ascii="Times New Roman" w:eastAsia="等线" w:hAnsi="Times New Roman" w:cs="Times New Roman"/>
-                <w:b/>
-                <w:sz w:val="18"/>
-                <w:szCs w:val="18"/>
-              </w:rPr>
-              <w:t>[OrderDate]</w:t>
+              <w:t>[</w:t>
+            </w:r>
+            <w:proofErr w:type="spellStart"/>
+            <w:r>
+              <w:rPr>
+                <w:rFonts w:ascii="Times New Roman" w:eastAsia="等线" w:hAnsi="Times New Roman" w:cs="Times New Roman"/>
+                <w:b/>
+                <w:sz w:val="18"/>
+                <w:szCs w:val="18"/>
+              </w:rPr>
+              <w:t>COADate</w:t>
+            </w:r>
+            <w:proofErr w:type="spellEnd"/>
+            <w:r>
+              <w:rPr>
+                <w:rFonts w:ascii="Times New Roman" w:eastAsia="等线" w:hAnsi="Times New Roman" w:cs="Times New Roman"/>
+                <w:b/>
+                <w:sz w:val="18"/>
+                <w:szCs w:val="18"/>
+              </w:rPr>
+              <w:t>]</w:t>
+            </w:r>
+          </w:p>
+          <w:p>
+            <w:pPr>
+              <w:rPr>
+                <w:rFonts w:ascii="Times New Roman" w:eastAsia="等线" w:hAnsi="Times New Roman" w:cs="Times New Roman"/>
+                <w:b/>
+                <w:sz w:val="18"/>
+                <w:szCs w:val="18"/>
+              </w:rPr>
+            </w:pPr>
+            <w:r>
+              <w:rPr>
+                <w:rFonts w:ascii="Times New Roman" w:eastAsia="等线" w:hAnsi="Times New Roman" w:cs="Times New Roman"/>
+                <w:b/>
+                <w:sz w:val="18"/>
+                <w:szCs w:val="18"/>
+              </w:rPr>
+              <w:t>[</w:t>
+            </w:r>
+            <w:proofErr w:type="spellStart"/>
+            <w:r>
+              <w:rPr>
+                <w:rFonts w:ascii="Times New Roman" w:eastAsia="等线" w:hAnsi="Times New Roman" w:cs="Times New Roman"/>
+                <w:b/>
+                <w:sz w:val="18"/>
+                <w:szCs w:val="18"/>
+              </w:rPr>
+              <w:t>OrderDate</w:t>
+            </w:r>
+            <w:proofErr w:type="spellEnd"/>
+            <w:r>
+              <w:rPr>
+                <w:rFonts w:ascii="Times New Roman" w:eastAsia="等线" w:hAnsi="Times New Roman" w:cs="Times New Roman"/>
+                <w:b/>
+                <w:sz w:val="18"/>
+                <w:szCs w:val="18"/>
+              </w:rPr>
+              <w:t>]</w:t>
             </w:r>
           </w:p>
         </w:tc>
@@ -665,8 +821,9 @@
                 <w:sz w:val="18"/>
                 <w:szCs w:val="18"/>
               </w:rPr>
-              <w:t>[Purity]</w:t>
-            </w:r>
+              <w:t>[</w:t>
+            </w:r>
+            <w:proofErr w:type="gramStart"/>
             <w:r>
               <w:rPr>
                 <w:rFonts w:ascii="Times New Roman" w:eastAsia="等线" w:hAnsi="Times New Roman" w:cs="Times New Roman" w:hint="eastAsia"/>
@@ -674,6 +831,15 @@
                 <w:sz w:val="18"/>
                 <w:szCs w:val="18"/>
               </w:rPr>
+              <w:t>Purity]</w:t>
+            </w:r>
+            <w:r>
+              <w:rPr>
+                <w:rFonts w:ascii="Times New Roman" w:eastAsia="等线" w:hAnsi="Times New Roman" w:cs="Times New Roman" w:hint="eastAsia"/>
+                <w:b/>
+                <w:sz w:val="18"/>
+                <w:szCs w:val="18"/>
+              </w:rPr>
               <w:t xml:space="preserve"> </w:t>
             </w:r>
             <w:r>
@@ -683,7 +849,17 @@
                 <w:sz w:val="18"/>
                 <w:szCs w:val="18"/>
               </w:rPr>
-              <w:t xml:space="preserve"> [Composition](</w:t>
+              <w:t xml:space="preserve"> [</w:t>
+            </w:r>
+            <w:proofErr w:type="gramEnd"/>
+            <w:r>
+              <w:rPr>
+                <w:rFonts w:ascii="Times New Roman" w:eastAsia="等线" w:hAnsi="Times New Roman" w:cs="Times New Roman"/>
+                <w:b/>
+                <w:sz w:val="18"/>
+                <w:szCs w:val="18"/>
+              </w:rPr>
+              <w:t>Composition](</w:t>
             </w:r>
             <w:r>
               <w:rPr>
@@ -1092,7 +1268,27 @@
                 <w:szCs w:val="18"/>
               </w:rPr>
               <w:tab/>
-              <w:t>GDMS (ppm wt%)</w:t>
+              <w:t xml:space="preserve">GDMS (ppm </w:t>
+            </w:r>
+            <w:proofErr w:type="spellStart"/>
+            <w:r>
+              <w:rPr>
+                <w:rFonts w:ascii="Times New Roman" w:eastAsia="等线" w:hAnsi="Times New Roman" w:cs="Times New Roman"/>
+                <w:b/>
+                <w:sz w:val="18"/>
+                <w:szCs w:val="18"/>
+              </w:rPr>
+              <w:t>wt</w:t>
+            </w:r>
+            <w:proofErr w:type="spellEnd"/>
+            <w:r>
+              <w:rPr>
+                <w:rFonts w:ascii="Times New Roman" w:eastAsia="等线" w:hAnsi="Times New Roman" w:cs="Times New Roman"/>
+                <w:b/>
+                <w:sz w:val="18"/>
+                <w:szCs w:val="18"/>
+              </w:rPr>
+              <w:t>%)</w:t>
             </w:r>
             <w:r>
               <w:rPr>
@@ -1130,7 +1326,27 @@
                 <w:szCs w:val="18"/>
               </w:rPr>
               <w:tab/>
-              <w:t>GDMS (ppm wt%)</w:t>
+              <w:t xml:space="preserve">GDMS (ppm </w:t>
+            </w:r>
+            <w:proofErr w:type="spellStart"/>
+            <w:r>
+              <w:rPr>
+                <w:rFonts w:ascii="Times New Roman" w:eastAsia="等线" w:hAnsi="Times New Roman" w:cs="Times New Roman"/>
+                <w:b/>
+                <w:sz w:val="18"/>
+                <w:szCs w:val="18"/>
+              </w:rPr>
+              <w:t>wt</w:t>
+            </w:r>
+            <w:proofErr w:type="spellEnd"/>
+            <w:r>
+              <w:rPr>
+                <w:rFonts w:ascii="Times New Roman" w:eastAsia="等线" w:hAnsi="Times New Roman" w:cs="Times New Roman"/>
+                <w:b/>
+                <w:sz w:val="18"/>
+                <w:szCs w:val="18"/>
+              </w:rPr>
+              <w:t>%)</w:t>
             </w:r>
           </w:p>
           <w:p>
@@ -1967,7 +2183,7 @@
       </w:tr>
       <w:tr>
         <w:trPr>
-          <w:trHeight w:val="158"/>
+          <w:trHeight w:val="1278"/>
         </w:trPr>
         <w:tc>
           <w:tcPr>
@@ -1976,7 +2192,6 @@
             <w:tcBorders>
               <w:top w:val="single" w:sz="12" w:space="0" w:color="000000" w:themeColor="text1"/>
               <w:left w:val="nil"/>
-              <w:bottom w:val="nil"/>
               <w:right w:val="nil"/>
             </w:tcBorders>
           </w:tcPr>
@@ -1990,6 +2205,7 @@
                 <w:szCs w:val="18"/>
               </w:rPr>
             </w:pPr>
+            <w:bookmarkStart w:id="0" w:name="_GoBack" w:colFirst="3" w:colLast="3"/>
             <w:r>
               <w:rPr>
                 <w:rFonts w:ascii="Times New Roman" w:eastAsia="等线" w:hAnsi="Times New Roman" w:cs="Times New Roman"/>
@@ -2065,6 +2281,26 @@
                 <w:szCs w:val="18"/>
               </w:rPr>
               <w:t>：</w:t>
+            </w:r>
+          </w:p>
+          <w:p>
+            <w:pPr>
+              <w:rPr>
+                <w:rFonts w:ascii="Times New Roman" w:eastAsia="等线" w:hAnsi="Times New Roman" w:cs="Times New Roman"/>
+                <w:b/>
+                <w:sz w:val="18"/>
+                <w:szCs w:val="18"/>
+              </w:rPr>
+            </w:pPr>
+            <w:r>
+              <w:rPr>
+                <w:rFonts w:ascii="Times New Roman" w:eastAsia="等线" w:hAnsi="Times New Roman" w:cs="Times New Roman"/>
+                <w:b/>
+                <w:kern w:val="0"/>
+                <w:sz w:val="18"/>
+                <w:szCs w:val="18"/>
+              </w:rPr>
+              <w:t>Roughness:</w:t>
             </w:r>
           </w:p>
         </w:tc>
@@ -2075,7 +2311,6 @@
             <w:tcBorders>
               <w:top w:val="single" w:sz="12" w:space="0" w:color="000000" w:themeColor="text1"/>
               <w:left w:val="nil"/>
-              <w:bottom w:val="nil"/>
               <w:right w:val="nil"/>
             </w:tcBorders>
           </w:tcPr>
@@ -2095,10 +2330,19 @@
                 <w:sz w:val="18"/>
                 <w:szCs w:val="18"/>
               </w:rPr>
-              <w:t>[ProductID</w:t>
-            </w:r>
-            <w:bookmarkStart w:id="0" w:name="_GoBack"/>
-            <w:bookmarkEnd w:id="0"/>
+              <w:t>[</w:t>
+            </w:r>
+            <w:proofErr w:type="spellStart"/>
+            <w:r>
+              <w:rPr>
+                <w:rFonts w:ascii="Times New Roman" w:eastAsia="等线" w:hAnsi="Times New Roman" w:cs="Times New Roman"/>
+                <w:b/>
+                <w:sz w:val="18"/>
+                <w:szCs w:val="18"/>
+              </w:rPr>
+              <w:t>ProductID</w:t>
+            </w:r>
+            <w:proofErr w:type="spellEnd"/>
             <w:r>
               <w:rPr>
                 <w:rFonts w:ascii="Times New Roman" w:eastAsia="等线" w:hAnsi="Times New Roman" w:cs="Times New Roman"/>
@@ -2145,7 +2389,67 @@
                 <w:sz w:val="18"/>
                 <w:szCs w:val="18"/>
               </w:rPr>
-              <w:t>[DimensionActual]</w:t>
+              <w:t>[</w:t>
+            </w:r>
+            <w:proofErr w:type="spellStart"/>
+            <w:r>
+              <w:rPr>
+                <w:rFonts w:ascii="Times New Roman" w:eastAsia="等线" w:hAnsi="Times New Roman" w:cs="Times New Roman"/>
+                <w:b/>
+                <w:sz w:val="18"/>
+                <w:szCs w:val="18"/>
+              </w:rPr>
+              <w:t>DimensionActual</w:t>
+            </w:r>
+            <w:proofErr w:type="spellEnd"/>
+            <w:r>
+              <w:rPr>
+                <w:rFonts w:ascii="Times New Roman" w:eastAsia="等线" w:hAnsi="Times New Roman" w:cs="Times New Roman"/>
+                <w:b/>
+                <w:sz w:val="18"/>
+                <w:szCs w:val="18"/>
+              </w:rPr>
+              <w:t>]</w:t>
+            </w:r>
+          </w:p>
+          <w:p>
+            <w:pPr>
+              <w:rPr>
+                <w:rFonts w:ascii="Times New Roman" w:eastAsia="等线" w:hAnsi="Times New Roman" w:cs="Times New Roman"/>
+                <w:b/>
+                <w:sz w:val="18"/>
+                <w:szCs w:val="18"/>
+              </w:rPr>
+            </w:pPr>
+            <w:r>
+              <w:rPr>
+                <w:rFonts w:ascii="Times New Roman" w:eastAsia="等线" w:hAnsi="Times New Roman" w:cs="Times New Roman" w:hint="eastAsia"/>
+                <w:b/>
+                <w:kern w:val="0"/>
+                <w:sz w:val="18"/>
+                <w:szCs w:val="18"/>
+              </w:rPr>
+              <w:t>[</w:t>
+            </w:r>
+            <w:r>
+              <w:rPr>
+                <w:rFonts w:ascii="Times New Roman" w:eastAsia="等线" w:hAnsi="Times New Roman" w:cs="Times New Roman"/>
+                <w:b/>
+                <w:kern w:val="0"/>
+                <w:sz w:val="18"/>
+                <w:szCs w:val="18"/>
+              </w:rPr>
+              <w:t>Roughness</w:t>
+            </w:r>
+            <w:r>
+              <w:rPr>
+                <w:rFonts w:ascii="Times New Roman" w:eastAsia="等线" w:hAnsi="Times New Roman" w:cs="Times New Roman" w:hint="eastAsia"/>
+                <w:b/>
+                <w:kern w:val="0"/>
+                <w:sz w:val="18"/>
+                <w:szCs w:val="18"/>
+              </w:rPr>
+              <w:t>]</w:t>
             </w:r>
           </w:p>
         </w:tc>
@@ -2156,7 +2460,6 @@
             <w:tcBorders>
               <w:top w:val="single" w:sz="12" w:space="0" w:color="000000" w:themeColor="text1"/>
               <w:left w:val="nil"/>
-              <w:bottom w:val="nil"/>
               <w:right w:val="nil"/>
             </w:tcBorders>
           </w:tcPr>
@@ -2270,16 +2573,7 @@
                 <w:sz w:val="18"/>
                 <w:szCs w:val="18"/>
               </w:rPr>
-              <w:t>Resistance</w:t>
-            </w:r>
-            <w:r>
-              <w:rPr>
-                <w:rFonts w:ascii="Times New Roman" w:eastAsia="等线" w:hAnsi="Times New Roman" w:cs="Times New Roman"/>
-                <w:b/>
-                <w:sz w:val="18"/>
-                <w:szCs w:val="18"/>
-              </w:rPr>
-              <w:t>(Ω</w:t>
+              <w:t>Resistance(Ω</w:t>
             </w:r>
             <w:r>
               <w:rPr>
@@ -2288,8 +2582,19 @@
                 <w:sz w:val="18"/>
                 <w:szCs w:val="18"/>
               </w:rPr>
-              <w:t>/sq</w:t>
-            </w:r>
+              <w:t>/</w:t>
+            </w:r>
+            <w:proofErr w:type="spellStart"/>
+            <w:r>
+              <w:rPr>
+                <w:rFonts w:ascii="Times New Roman" w:eastAsia="等线" w:hAnsi="Times New Roman" w:cs="Times New Roman" w:hint="eastAsia"/>
+                <w:b/>
+                <w:sz w:val="18"/>
+                <w:szCs w:val="18"/>
+              </w:rPr>
+              <w:t>sq</w:t>
+            </w:r>
+            <w:proofErr w:type="spellEnd"/>
             <w:r>
               <w:rPr>
                 <w:rFonts w:ascii="Times New Roman" w:eastAsia="等线" w:hAnsi="Times New Roman" w:cs="Times New Roman"/>
@@ -2317,7 +2622,6 @@
             <w:tcBorders>
               <w:top w:val="single" w:sz="12" w:space="0" w:color="000000" w:themeColor="text1"/>
               <w:left w:val="nil"/>
-              <w:bottom w:val="nil"/>
               <w:right w:val="nil"/>
             </w:tcBorders>
           </w:tcPr>
@@ -2380,124 +2684,7 @@
           </w:p>
         </w:tc>
       </w:tr>
-      <w:tr>
-        <w:trPr>
-          <w:trHeight w:val="158"/>
-        </w:trPr>
-        <w:tc>
-          <w:tcPr>
-            <w:tcW w:w="1722" w:type="dxa"/>
-            <w:gridSpan w:val="3"/>
-            <w:tcBorders>
-              <w:top w:val="nil"/>
-              <w:left w:val="nil"/>
-              <w:bottom w:val="single" w:sz="12" w:space="0" w:color="auto"/>
-              <w:right w:val="nil"/>
-            </w:tcBorders>
-          </w:tcPr>
-          <w:p>
-            <w:r>
-              <w:rPr>
-                <w:rFonts w:ascii="Times New Roman" w:eastAsia="等线" w:hAnsi="Times New Roman" w:cs="Times New Roman"/>
-                <w:b/>
-                <w:kern w:val="0"/>
-                <w:sz w:val="18"/>
-                <w:szCs w:val="18"/>
-              </w:rPr>
-              <w:t>Roughness:</w:t>
-            </w:r>
-          </w:p>
-        </w:tc>
-        <w:tc>
-          <w:tcPr>
-            <w:tcW w:w="4130" w:type="dxa"/>
-            <w:gridSpan w:val="5"/>
-            <w:tcBorders>
-              <w:top w:val="nil"/>
-              <w:left w:val="nil"/>
-              <w:bottom w:val="single" w:sz="12" w:space="0" w:color="auto"/>
-              <w:right w:val="nil"/>
-            </w:tcBorders>
-          </w:tcPr>
-          <w:p>
-            <w:r>
-              <w:rPr>
-                <w:rFonts w:ascii="Times New Roman" w:eastAsia="等线" w:hAnsi="Times New Roman" w:cs="Times New Roman" w:hint="eastAsia"/>
-                <w:b/>
-                <w:kern w:val="0"/>
-                <w:sz w:val="18"/>
-                <w:szCs w:val="18"/>
-              </w:rPr>
-              <w:t>[</w:t>
-            </w:r>
-            <w:r>
-              <w:rPr>
-                <w:rFonts w:ascii="Times New Roman" w:eastAsia="等线" w:hAnsi="Times New Roman" w:cs="Times New Roman"/>
-                <w:b/>
-                <w:kern w:val="0"/>
-                <w:sz w:val="18"/>
-                <w:szCs w:val="18"/>
-              </w:rPr>
-              <w:t>Roughness</w:t>
-            </w:r>
-            <w:r>
-              <w:rPr>
-                <w:rFonts w:ascii="Times New Roman" w:eastAsia="等线" w:hAnsi="Times New Roman" w:cs="Times New Roman" w:hint="eastAsia"/>
-                <w:b/>
-                <w:kern w:val="0"/>
-                <w:sz w:val="18"/>
-                <w:szCs w:val="18"/>
-              </w:rPr>
-              <w:t>]</w:t>
-            </w:r>
-          </w:p>
-        </w:tc>
-        <w:tc>
-          <w:tcPr>
-            <w:tcW w:w="2194" w:type="dxa"/>
-            <w:gridSpan w:val="2"/>
-            <w:tcBorders>
-              <w:top w:val="nil"/>
-              <w:left w:val="nil"/>
-              <w:bottom w:val="single" w:sz="12" w:space="0" w:color="auto"/>
-              <w:right w:val="nil"/>
-            </w:tcBorders>
-          </w:tcPr>
-          <w:p>
-            <w:pPr>
-              <w:jc w:val="left"/>
-              <w:rPr>
-                <w:rFonts w:ascii="Times New Roman" w:eastAsia="等线" w:hAnsi="Times New Roman" w:cs="Times New Roman"/>
-                <w:b/>
-                <w:sz w:val="18"/>
-                <w:szCs w:val="18"/>
-              </w:rPr>
-            </w:pPr>
-          </w:p>
-        </w:tc>
-        <w:tc>
-          <w:tcPr>
-            <w:tcW w:w="2636" w:type="dxa"/>
-            <w:gridSpan w:val="2"/>
-            <w:tcBorders>
-              <w:top w:val="nil"/>
-              <w:left w:val="nil"/>
-              <w:bottom w:val="single" w:sz="12" w:space="0" w:color="auto"/>
-              <w:right w:val="nil"/>
-            </w:tcBorders>
-          </w:tcPr>
-          <w:p>
-            <w:pPr>
-              <w:rPr>
-                <w:rFonts w:ascii="Times New Roman" w:eastAsia="等线" w:hAnsi="Times New Roman" w:cs="Times New Roman"/>
-                <w:b/>
-                <w:sz w:val="18"/>
-                <w:szCs w:val="18"/>
-              </w:rPr>
-            </w:pPr>
-          </w:p>
-        </w:tc>
-      </w:tr>
+      <w:bookmarkEnd w:id="0"/>
       <w:tr>
         <w:trPr>
           <w:trHeight w:val="105"/>
@@ -2705,7 +2892,7 @@
                 <w:noProof/>
               </w:rPr>
               <w:drawing>
-                <wp:inline distT="0" distB="0" distL="0" distR="0">
+                <wp:inline distT="0" distB="0" distL="0" distR="0" wp14:anchorId="546E5103" wp14:editId="2726B5E2">
                   <wp:extent cx="1679122" cy="468727"/>
                   <wp:effectExtent l="19050" t="0" r="0" b="0"/>
                   <wp:docPr id="16" name="图片 13"/>
@@ -2781,7 +2968,27 @@
                 <w:sz w:val="16"/>
                 <w:szCs w:val="16"/>
               </w:rPr>
-              <w:t>[COADate]</w:t>
+              <w:t>[</w:t>
+            </w:r>
+            <w:proofErr w:type="spellStart"/>
+            <w:r>
+              <w:rPr>
+                <w:rFonts w:ascii="Times New Roman" w:eastAsia="等线" w:hAnsi="Times New Roman" w:cs="Times New Roman"/>
+                <w:b/>
+                <w:sz w:val="16"/>
+                <w:szCs w:val="16"/>
+              </w:rPr>
+              <w:t>COADate</w:t>
+            </w:r>
+            <w:proofErr w:type="spellEnd"/>
+            <w:r>
+              <w:rPr>
+                <w:rFonts w:ascii="Times New Roman" w:eastAsia="等线" w:hAnsi="Times New Roman" w:cs="Times New Roman"/>
+                <w:b/>
+                <w:sz w:val="16"/>
+                <w:szCs w:val="16"/>
+              </w:rPr>
+              <w:t>]</w:t>
             </w:r>
           </w:p>
         </w:tc>
@@ -2891,15 +3098,15 @@
 </file>
 
 <file path=word/endnotes.xml><?xml version="1.0" encoding="utf-8"?>
-<w:endnotes xmlns:ve="http://schemas.openxmlformats.org/markup-compatibility/2006" xmlns:o="urn:schemas-microsoft-com:office:office" xmlns:r="http://schemas.openxmlformats.org/officeDocument/2006/relationships" xmlns:m="http://schemas.openxmlformats.org/officeDocument/2006/math" xmlns:v="urn:schemas-microsoft-com:vml" xmlns:wp="http://schemas.openxmlformats.org/drawingml/2006/wordprocessingDrawing" xmlns:w10="urn:schemas-microsoft-com:office:word" xmlns:w="http://schemas.openxmlformats.org/wordprocessingml/2006/main" xmlns:wne="http://schemas.microsoft.com/office/word/2006/wordml">
-  <w:endnote w:type="separator" w:id="0">
+<w:endnotes xmlns:wpc="http://schemas.microsoft.com/office/word/2010/wordprocessingCanvas" xmlns:cx="http://schemas.microsoft.com/office/drawing/2014/chartex" xmlns:cx1="http://schemas.microsoft.com/office/drawing/2015/9/8/chartex" xmlns:cx2="http://schemas.microsoft.com/office/drawing/2015/10/21/chartex" xmlns:cx3="http://schemas.microsoft.com/office/drawing/2016/5/9/chartex" xmlns:cx4="http://schemas.microsoft.com/office/drawing/2016/5/10/chartex" xmlns:cx5="http://schemas.microsoft.com/office/drawing/2016/5/11/chartex" xmlns:cx6="http://schemas.microsoft.com/office/drawing/2016/5/12/chartex" xmlns:cx7="http://schemas.microsoft.com/office/drawing/2016/5/13/chartex" xmlns:cx8="http://schemas.microsoft.com/office/drawing/2016/5/14/chartex" xmlns:mc="http://schemas.openxmlformats.org/markup-compatibility/2006" xmlns:aink="http://schemas.microsoft.com/office/drawing/2016/ink" xmlns:am3d="http://schemas.microsoft.com/office/drawing/2017/model3d" xmlns:o="urn:schemas-microsoft-com:office:office" xmlns:r="http://schemas.openxmlformats.org/officeDocument/2006/relationships" xmlns:m="http://schemas.openxmlformats.org/officeDocument/2006/math" xmlns:v="urn:schemas-microsoft-com:vml" xmlns:wp14="http://schemas.microsoft.com/office/word/2010/wordprocessingDrawing" xmlns:wp="http://schemas.openxmlformats.org/drawingml/2006/wordprocessingDrawing" xmlns:w10="urn:schemas-microsoft-com:office:word" xmlns:w="http://schemas.openxmlformats.org/wordprocessingml/2006/main" xmlns:w14="http://schemas.microsoft.com/office/word/2010/wordml" xmlns:w15="http://schemas.microsoft.com/office/word/2012/wordml" xmlns:w16cid="http://schemas.microsoft.com/office/word/2016/wordml/cid" xmlns:w16se="http://schemas.microsoft.com/office/word/2015/wordml/symex" xmlns:wpg="http://schemas.microsoft.com/office/word/2010/wordprocessingGroup" xmlns:wpi="http://schemas.microsoft.com/office/word/2010/wordprocessingInk" xmlns:wne="http://schemas.microsoft.com/office/word/2006/wordml" xmlns:wps="http://schemas.microsoft.com/office/word/2010/wordprocessingShape" mc:Ignorable="w14 w15 w16se w16cid wp14">
+  <w:endnote w:type="separator" w:id="-1">
     <w:p>
       <w:r>
         <w:separator/>
       </w:r>
     </w:p>
   </w:endnote>
-  <w:endnote w:type="continuationSeparator" w:id="1">
+  <w:endnote w:type="continuationSeparator" w:id="0">
     <w:p>
       <w:r>
         <w:continuationSeparator/>
@@ -2910,7 +3117,7 @@
 </file>
 
 <file path=word/footer1.xml><?xml version="1.0" encoding="utf-8"?>
-<w:ftr xmlns:ve="http://schemas.openxmlformats.org/markup-compatibility/2006" xmlns:o="urn:schemas-microsoft-com:office:office" xmlns:r="http://schemas.openxmlformats.org/officeDocument/2006/relationships" xmlns:m="http://schemas.openxmlformats.org/officeDocument/2006/math" xmlns:v="urn:schemas-microsoft-com:vml" xmlns:wp="http://schemas.openxmlformats.org/drawingml/2006/wordprocessingDrawing" xmlns:w10="urn:schemas-microsoft-com:office:word" xmlns:w="http://schemas.openxmlformats.org/wordprocessingml/2006/main" xmlns:wne="http://schemas.microsoft.com/office/word/2006/wordml">
+<w:ftr xmlns:wpc="http://schemas.microsoft.com/office/word/2010/wordprocessingCanvas" xmlns:cx="http://schemas.microsoft.com/office/drawing/2014/chartex" xmlns:cx1="http://schemas.microsoft.com/office/drawing/2015/9/8/chartex" xmlns:cx2="http://schemas.microsoft.com/office/drawing/2015/10/21/chartex" xmlns:cx3="http://schemas.microsoft.com/office/drawing/2016/5/9/chartex" xmlns:cx4="http://schemas.microsoft.com/office/drawing/2016/5/10/chartex" xmlns:cx5="http://schemas.microsoft.com/office/drawing/2016/5/11/chartex" xmlns:cx6="http://schemas.microsoft.com/office/drawing/2016/5/12/chartex" xmlns:cx7="http://schemas.microsoft.com/office/drawing/2016/5/13/chartex" xmlns:cx8="http://schemas.microsoft.com/office/drawing/2016/5/14/chartex" xmlns:mc="http://schemas.openxmlformats.org/markup-compatibility/2006" xmlns:aink="http://schemas.microsoft.com/office/drawing/2016/ink" xmlns:am3d="http://schemas.microsoft.com/office/drawing/2017/model3d" xmlns:o="urn:schemas-microsoft-com:office:office" xmlns:r="http://schemas.openxmlformats.org/officeDocument/2006/relationships" xmlns:m="http://schemas.openxmlformats.org/officeDocument/2006/math" xmlns:v="urn:schemas-microsoft-com:vml" xmlns:wp14="http://schemas.microsoft.com/office/word/2010/wordprocessingDrawing" xmlns:wp="http://schemas.openxmlformats.org/drawingml/2006/wordprocessingDrawing" xmlns:w10="urn:schemas-microsoft-com:office:word" xmlns:w="http://schemas.openxmlformats.org/wordprocessingml/2006/main" xmlns:w14="http://schemas.microsoft.com/office/word/2010/wordml" xmlns:w15="http://schemas.microsoft.com/office/word/2012/wordml" xmlns:w16cid="http://schemas.microsoft.com/office/word/2016/wordml/cid" xmlns:w16se="http://schemas.microsoft.com/office/word/2015/wordml/symex" xmlns:wpg="http://schemas.microsoft.com/office/word/2010/wordprocessingGroup" xmlns:wpi="http://schemas.microsoft.com/office/word/2010/wordprocessingInk" xmlns:wne="http://schemas.microsoft.com/office/word/2006/wordml" xmlns:wps="http://schemas.microsoft.com/office/word/2010/wordprocessingShape" mc:Ignorable="w14 w15 w16se w16cid wp14">
   <w:sdt>
     <w:sdtPr>
       <w:id w:val="289453126"/>
@@ -2919,6 +3126,7 @@
         <w:docPartUnique/>
       </w:docPartObj>
     </w:sdtPr>
+    <w:sdtEndPr/>
     <w:sdtContent>
       <w:sdt>
         <w:sdtPr>
@@ -2928,10 +3136,11 @@
             <w:docPartUnique/>
           </w:docPartObj>
         </w:sdtPr>
+        <w:sdtEndPr/>
         <w:sdtContent>
           <w:p>
             <w:pPr>
-              <w:pStyle w:val="a4"/>
+              <w:pStyle w:val="a5"/>
               <w:jc w:val="center"/>
             </w:pPr>
             <w:r>
@@ -3027,22 +3236,22 @@
   </w:sdt>
   <w:p>
     <w:pPr>
-      <w:pStyle w:val="a4"/>
+      <w:pStyle w:val="a5"/>
     </w:pPr>
   </w:p>
 </w:ftr>
 </file>
 
 <file path=word/footnotes.xml><?xml version="1.0" encoding="utf-8"?>
-<w:footnotes xmlns:ve="http://schemas.openxmlformats.org/markup-compatibility/2006" xmlns:o="urn:schemas-microsoft-com:office:office" xmlns:r="http://schemas.openxmlformats.org/officeDocument/2006/relationships" xmlns:m="http://schemas.openxmlformats.org/officeDocument/2006/math" xmlns:v="urn:schemas-microsoft-com:vml" xmlns:wp="http://schemas.openxmlformats.org/drawingml/2006/wordprocessingDrawing" xmlns:w10="urn:schemas-microsoft-com:office:word" xmlns:w="http://schemas.openxmlformats.org/wordprocessingml/2006/main" xmlns:wne="http://schemas.microsoft.com/office/word/2006/wordml">
-  <w:footnote w:type="separator" w:id="0">
+<w:footnotes xmlns:wpc="http://schemas.microsoft.com/office/word/2010/wordprocessingCanvas" xmlns:cx="http://schemas.microsoft.com/office/drawing/2014/chartex" xmlns:cx1="http://schemas.microsoft.com/office/drawing/2015/9/8/chartex" xmlns:cx2="http://schemas.microsoft.com/office/drawing/2015/10/21/chartex" xmlns:cx3="http://schemas.microsoft.com/office/drawing/2016/5/9/chartex" xmlns:cx4="http://schemas.microsoft.com/office/drawing/2016/5/10/chartex" xmlns:cx5="http://schemas.microsoft.com/office/drawing/2016/5/11/chartex" xmlns:cx6="http://schemas.microsoft.com/office/drawing/2016/5/12/chartex" xmlns:cx7="http://schemas.microsoft.com/office/drawing/2016/5/13/chartex" xmlns:cx8="http://schemas.microsoft.com/office/drawing/2016/5/14/chartex" xmlns:mc="http://schemas.openxmlformats.org/markup-compatibility/2006" xmlns:aink="http://schemas.microsoft.com/office/drawing/2016/ink" xmlns:am3d="http://schemas.microsoft.com/office/drawing/2017/model3d" xmlns:o="urn:schemas-microsoft-com:office:office" xmlns:r="http://schemas.openxmlformats.org/officeDocument/2006/relationships" xmlns:m="http://schemas.openxmlformats.org/officeDocument/2006/math" xmlns:v="urn:schemas-microsoft-com:vml" xmlns:wp14="http://schemas.microsoft.com/office/word/2010/wordprocessingDrawing" xmlns:wp="http://schemas.openxmlformats.org/drawingml/2006/wordprocessingDrawing" xmlns:w10="urn:schemas-microsoft-com:office:word" xmlns:w="http://schemas.openxmlformats.org/wordprocessingml/2006/main" xmlns:w14="http://schemas.microsoft.com/office/word/2010/wordml" xmlns:w15="http://schemas.microsoft.com/office/word/2012/wordml" xmlns:w16cid="http://schemas.microsoft.com/office/word/2016/wordml/cid" xmlns:w16se="http://schemas.microsoft.com/office/word/2015/wordml/symex" xmlns:wpg="http://schemas.microsoft.com/office/word/2010/wordprocessingGroup" xmlns:wpi="http://schemas.microsoft.com/office/word/2010/wordprocessingInk" xmlns:wne="http://schemas.microsoft.com/office/word/2006/wordml" xmlns:wps="http://schemas.microsoft.com/office/word/2010/wordprocessingShape" mc:Ignorable="w14 w15 w16se w16cid wp14">
+  <w:footnote w:type="separator" w:id="-1">
     <w:p>
       <w:r>
         <w:separator/>
       </w:r>
     </w:p>
   </w:footnote>
-  <w:footnote w:type="continuationSeparator" w:id="1">
+  <w:footnote w:type="continuationSeparator" w:id="0">
     <w:p>
       <w:r>
         <w:continuationSeparator/>
@@ -3053,7 +3262,7 @@
 </file>
 
 <file path=word/header1.xml><?xml version="1.0" encoding="utf-8"?>
-<w:hdr xmlns:ve="http://schemas.openxmlformats.org/markup-compatibility/2006" xmlns:o="urn:schemas-microsoft-com:office:office" xmlns:r="http://schemas.openxmlformats.org/officeDocument/2006/relationships" xmlns:m="http://schemas.openxmlformats.org/officeDocument/2006/math" xmlns:v="urn:schemas-microsoft-com:vml" xmlns:wp="http://schemas.openxmlformats.org/drawingml/2006/wordprocessingDrawing" xmlns:w10="urn:schemas-microsoft-com:office:word" xmlns:w="http://schemas.openxmlformats.org/wordprocessingml/2006/main" xmlns:wne="http://schemas.microsoft.com/office/word/2006/wordml">
+<w:hdr xmlns:wpc="http://schemas.microsoft.com/office/word/2010/wordprocessingCanvas" xmlns:cx="http://schemas.microsoft.com/office/drawing/2014/chartex" xmlns:cx1="http://schemas.microsoft.com/office/drawing/2015/9/8/chartex" xmlns:cx2="http://schemas.microsoft.com/office/drawing/2015/10/21/chartex" xmlns:cx3="http://schemas.microsoft.com/office/drawing/2016/5/9/chartex" xmlns:cx4="http://schemas.microsoft.com/office/drawing/2016/5/10/chartex" xmlns:cx5="http://schemas.microsoft.com/office/drawing/2016/5/11/chartex" xmlns:cx6="http://schemas.microsoft.com/office/drawing/2016/5/12/chartex" xmlns:cx7="http://schemas.microsoft.com/office/drawing/2016/5/13/chartex" xmlns:cx8="http://schemas.microsoft.com/office/drawing/2016/5/14/chartex" xmlns:mc="http://schemas.openxmlformats.org/markup-compatibility/2006" xmlns:aink="http://schemas.microsoft.com/office/drawing/2016/ink" xmlns:am3d="http://schemas.microsoft.com/office/drawing/2017/model3d" xmlns:o="urn:schemas-microsoft-com:office:office" xmlns:r="http://schemas.openxmlformats.org/officeDocument/2006/relationships" xmlns:m="http://schemas.openxmlformats.org/officeDocument/2006/math" xmlns:v="urn:schemas-microsoft-com:vml" xmlns:wp14="http://schemas.microsoft.com/office/word/2010/wordprocessingDrawing" xmlns:wp="http://schemas.openxmlformats.org/drawingml/2006/wordprocessingDrawing" xmlns:w10="urn:schemas-microsoft-com:office:word" xmlns:w="http://schemas.openxmlformats.org/wordprocessingml/2006/main" xmlns:w14="http://schemas.microsoft.com/office/word/2010/wordml" xmlns:w15="http://schemas.microsoft.com/office/word/2012/wordml" xmlns:w16cid="http://schemas.microsoft.com/office/word/2016/wordml/cid" xmlns:w16se="http://schemas.microsoft.com/office/word/2015/wordml/symex" xmlns:wpg="http://schemas.microsoft.com/office/word/2010/wordprocessingGroup" xmlns:wpi="http://schemas.microsoft.com/office/word/2010/wordprocessingInk" xmlns:wne="http://schemas.microsoft.com/office/word/2006/wordml" xmlns:wps="http://schemas.microsoft.com/office/word/2010/wordprocessingShape" mc:Ignorable="w14 w15 w16se w16cid wp14">
   <w:p>
     <w:pPr>
       <w:pStyle w:val="a3"/>
@@ -3067,7 +3276,7 @@
 </file>
 
 <file path=word/styles.xml><?xml version="1.0" encoding="utf-8"?>
-<w:styles xmlns:r="http://schemas.openxmlformats.org/officeDocument/2006/relationships" xmlns:w="http://schemas.openxmlformats.org/wordprocessingml/2006/main">
+<w:styles xmlns:mc="http://schemas.openxmlformats.org/markup-compatibility/2006" xmlns:r="http://schemas.openxmlformats.org/officeDocument/2006/relationships" xmlns:w="http://schemas.openxmlformats.org/wordprocessingml/2006/main" xmlns:w14="http://schemas.microsoft.com/office/word/2010/wordml" xmlns:w15="http://schemas.microsoft.com/office/word/2012/wordml" xmlns:w16cid="http://schemas.microsoft.com/office/word/2016/wordml/cid" xmlns:w16se="http://schemas.microsoft.com/office/word/2015/wordml/symex" mc:Ignorable="w14 w15 w16se w16cid">
   <w:docDefaults>
     <w:rPrDefault>
       <w:rPr>
@@ -3080,144 +3289,383 @@
     </w:rPrDefault>
     <w:pPrDefault/>
   </w:docDefaults>
-  <w:latentStyles w:defLockedState="0" w:defUIPriority="99" w:defSemiHidden="1" w:defUnhideWhenUsed="1" w:defQFormat="0" w:count="267">
-    <w:lsdException w:name="Normal" w:semiHidden="0" w:uiPriority="0" w:unhideWhenUsed="0" w:qFormat="1"/>
-    <w:lsdException w:name="heading 1" w:semiHidden="0" w:uiPriority="9" w:unhideWhenUsed="0" w:qFormat="1"/>
-    <w:lsdException w:name="heading 2" w:uiPriority="9" w:qFormat="1"/>
-    <w:lsdException w:name="heading 3" w:uiPriority="9" w:qFormat="1"/>
-    <w:lsdException w:name="heading 4" w:uiPriority="9" w:qFormat="1"/>
-    <w:lsdException w:name="heading 5" w:uiPriority="9" w:qFormat="1"/>
-    <w:lsdException w:name="heading 6" w:uiPriority="9" w:qFormat="1"/>
-    <w:lsdException w:name="heading 7" w:uiPriority="9" w:qFormat="1"/>
-    <w:lsdException w:name="heading 8" w:uiPriority="9" w:qFormat="1"/>
-    <w:lsdException w:name="heading 9" w:uiPriority="9" w:qFormat="1"/>
-    <w:lsdException w:name="toc 1" w:uiPriority="39"/>
-    <w:lsdException w:name="toc 2" w:uiPriority="39"/>
-    <w:lsdException w:name="toc 3" w:uiPriority="39"/>
-    <w:lsdException w:name="toc 4" w:uiPriority="39"/>
-    <w:lsdException w:name="toc 5" w:uiPriority="39"/>
-    <w:lsdException w:name="toc 6" w:uiPriority="39"/>
-    <w:lsdException w:name="toc 7" w:uiPriority="39"/>
-    <w:lsdException w:name="toc 8" w:uiPriority="39"/>
-    <w:lsdException w:name="toc 9" w:uiPriority="39"/>
-    <w:lsdException w:name="caption" w:uiPriority="35" w:qFormat="1"/>
-    <w:lsdException w:name="Title" w:semiHidden="0" w:uiPriority="10" w:unhideWhenUsed="0" w:qFormat="1"/>
-    <w:lsdException w:name="Default Paragraph Font" w:uiPriority="1"/>
-    <w:lsdException w:name="Subtitle" w:semiHidden="0" w:uiPriority="11" w:unhideWhenUsed="0" w:qFormat="1"/>
-    <w:lsdException w:name="Strong" w:semiHidden="0" w:uiPriority="22" w:unhideWhenUsed="0" w:qFormat="1"/>
-    <w:lsdException w:name="Emphasis" w:semiHidden="0" w:uiPriority="20" w:unhideWhenUsed="0" w:qFormat="1"/>
-    <w:lsdException w:name="Table Grid" w:semiHidden="0" w:uiPriority="59" w:unhideWhenUsed="0"/>
-    <w:lsdException w:name="Placeholder Text" w:unhideWhenUsed="0"/>
-    <w:lsdException w:name="No Spacing" w:semiHidden="0" w:uiPriority="1" w:unhideWhenUsed="0" w:qFormat="1"/>
-    <w:lsdException w:name="Light Shading" w:semiHidden="0" w:uiPriority="60" w:unhideWhenUsed="0"/>
-    <w:lsdException w:name="Light List" w:semiHidden="0" w:uiPriority="61" w:unhideWhenUsed="0"/>
-    <w:lsdException w:name="Light Grid" w:semiHidden="0" w:uiPriority="62" w:unhideWhenUsed="0"/>
-    <w:lsdException w:name="Medium Shading 1" w:semiHidden="0" w:uiPriority="63" w:unhideWhenUsed="0"/>
-    <w:lsdException w:name="Medium Shading 2" w:semiHidden="0" w:uiPriority="64" w:unhideWhenUsed="0"/>
-    <w:lsdException w:name="Medium List 1" w:semiHidden="0" w:uiPriority="65" w:unhideWhenUsed="0"/>
-    <w:lsdException w:name="Medium List 2" w:semiHidden="0" w:uiPriority="66" w:unhideWhenUsed="0"/>
-    <w:lsdException w:name="Medium Grid 1" w:semiHidden="0" w:uiPriority="67" w:unhideWhenUsed="0"/>
-    <w:lsdException w:name="Medium Grid 2" w:semiHidden="0" w:uiPriority="68" w:unhideWhenUsed="0"/>
-    <w:lsdException w:name="Medium Grid 3" w:semiHidden="0" w:uiPriority="69" w:unhideWhenUsed="0"/>
-    <w:lsdException w:name="Dark List" w:semiHidden="0" w:uiPriority="70" w:unhideWhenUsed="0"/>
-    <w:lsdException w:name="Colorful Shading" w:semiHidden="0" w:uiPriority="71" w:unhideWhenUsed="0"/>
-    <w:lsdException w:name="Colorful List" w:semiHidden="0" w:uiPriority="72" w:unhideWhenUsed="0"/>
-    <w:lsdException w:name="Colorful Grid" w:semiHidden="0" w:uiPriority="73" w:unhideWhenUsed="0"/>
-    <w:lsdException w:name="Light Shading Accent 1" w:semiHidden="0" w:uiPriority="60" w:unhideWhenUsed="0"/>
-    <w:lsdException w:name="Light List Accent 1" w:semiHidden="0" w:uiPriority="61" w:unhideWhenUsed="0"/>
-    <w:lsdException w:name="Light Grid Accent 1" w:semiHidden="0" w:uiPriority="62" w:unhideWhenUsed="0"/>
-    <w:lsdException w:name="Medium Shading 1 Accent 1" w:semiHidden="0" w:uiPriority="63" w:unhideWhenUsed="0"/>
-    <w:lsdException w:name="Medium Shading 2 Accent 1" w:semiHidden="0" w:uiPriority="64" w:unhideWhenUsed="0"/>
-    <w:lsdException w:name="Medium List 1 Accent 1" w:semiHidden="0" w:uiPriority="65" w:unhideWhenUsed="0"/>
-    <w:lsdException w:name="Revision" w:unhideWhenUsed="0"/>
-    <w:lsdException w:name="List Paragraph" w:semiHidden="0" w:uiPriority="34" w:unhideWhenUsed="0" w:qFormat="1"/>
-    <w:lsdException w:name="Quote" w:semiHidden="0" w:uiPriority="29" w:unhideWhenUsed="0" w:qFormat="1"/>
-    <w:lsdException w:name="Intense Quote" w:semiHidden="0" w:uiPriority="30" w:unhideWhenUsed="0" w:qFormat="1"/>
-    <w:lsdException w:name="Medium List 2 Accent 1" w:semiHidden="0" w:uiPriority="66" w:unhideWhenUsed="0"/>
-    <w:lsdException w:name="Medium Grid 1 Accent 1" w:semiHidden="0" w:uiPriority="67" w:unhideWhenUsed="0"/>
-    <w:lsdException w:name="Medium Grid 2 Accent 1" w:semiHidden="0" w:uiPriority="68" w:unhideWhenUsed="0"/>
-    <w:lsdException w:name="Medium Grid 3 Accent 1" w:semiHidden="0" w:uiPriority="69" w:unhideWhenUsed="0"/>
-    <w:lsdException w:name="Dark List Accent 1" w:semiHidden="0" w:uiPriority="70" w:unhideWhenUsed="0"/>
-    <w:lsdException w:name="Colorful Shading Accent 1" w:semiHidden="0" w:uiPriority="71" w:unhideWhenUsed="0"/>
-    <w:lsdException w:name="Colorful List Accent 1" w:semiHidden="0" w:uiPriority="72" w:unhideWhenUsed="0"/>
-    <w:lsdException w:name="Colorful Grid Accent 1" w:semiHidden="0" w:uiPriority="73" w:unhideWhenUsed="0"/>
-    <w:lsdException w:name="Light Shading Accent 2" w:semiHidden="0" w:uiPriority="60" w:unhideWhenUsed="0"/>
-    <w:lsdException w:name="Light List Accent 2" w:semiHidden="0" w:uiPriority="61" w:unhideWhenUsed="0"/>
-    <w:lsdException w:name="Light Grid Accent 2" w:semiHidden="0" w:uiPriority="62" w:unhideWhenUsed="0"/>
-    <w:lsdException w:name="Medium Shading 1 Accent 2" w:semiHidden="0" w:uiPriority="63" w:unhideWhenUsed="0"/>
-    <w:lsdException w:name="Medium Shading 2 Accent 2" w:semiHidden="0" w:uiPriority="64" w:unhideWhenUsed="0"/>
-    <w:lsdException w:name="Medium List 1 Accent 2" w:semiHidden="0" w:uiPriority="65" w:unhideWhenUsed="0"/>
-    <w:lsdException w:name="Medium List 2 Accent 2" w:semiHidden="0" w:uiPriority="66" w:unhideWhenUsed="0"/>
-    <w:lsdException w:name="Medium Grid 1 Accent 2" w:semiHidden="0" w:uiPriority="67" w:unhideWhenUsed="0"/>
-    <w:lsdException w:name="Medium Grid 2 Accent 2" w:semiHidden="0" w:uiPriority="68" w:unhideWhenUsed="0"/>
-    <w:lsdException w:name="Medium Grid 3 Accent 2" w:semiHidden="0" w:uiPriority="69" w:unhideWhenUsed="0"/>
-    <w:lsdException w:name="Dark List Accent 2" w:semiHidden="0" w:uiPriority="70" w:unhideWhenUsed="0"/>
-    <w:lsdException w:name="Colorful Shading Accent 2" w:semiHidden="0" w:uiPriority="71" w:unhideWhenUsed="0"/>
-    <w:lsdException w:name="Colorful List Accent 2" w:semiHidden="0" w:uiPriority="72" w:unhideWhenUsed="0"/>
-    <w:lsdException w:name="Colorful Grid Accent 2" w:semiHidden="0" w:uiPriority="73" w:unhideWhenUsed="0"/>
-    <w:lsdException w:name="Light Shading Accent 3" w:semiHidden="0" w:uiPriority="60" w:unhideWhenUsed="0"/>
-    <w:lsdException w:name="Light List Accent 3" w:semiHidden="0" w:uiPriority="61" w:unhideWhenUsed="0"/>
-    <w:lsdException w:name="Light Grid Accent 3" w:semiHidden="0" w:uiPriority="62" w:unhideWhenUsed="0"/>
-    <w:lsdException w:name="Medium Shading 1 Accent 3" w:semiHidden="0" w:uiPriority="63" w:unhideWhenUsed="0"/>
-    <w:lsdException w:name="Medium Shading 2 Accent 3" w:semiHidden="0" w:uiPriority="64" w:unhideWhenUsed="0"/>
-    <w:lsdException w:name="Medium List 1 Accent 3" w:semiHidden="0" w:uiPriority="65" w:unhideWhenUsed="0"/>
-    <w:lsdException w:name="Medium List 2 Accent 3" w:semiHidden="0" w:uiPriority="66" w:unhideWhenUsed="0"/>
-    <w:lsdException w:name="Medium Grid 1 Accent 3" w:semiHidden="0" w:uiPriority="67" w:unhideWhenUsed="0"/>
-    <w:lsdException w:name="Medium Grid 2 Accent 3" w:semiHidden="0" w:uiPriority="68" w:unhideWhenUsed="0"/>
-    <w:lsdException w:name="Medium Grid 3 Accent 3" w:semiHidden="0" w:uiPriority="69" w:unhideWhenUsed="0"/>
-    <w:lsdException w:name="Dark List Accent 3" w:semiHidden="0" w:uiPriority="70" w:unhideWhenUsed="0"/>
-    <w:lsdException w:name="Colorful Shading Accent 3" w:semiHidden="0" w:uiPriority="71" w:unhideWhenUsed="0"/>
-    <w:lsdException w:name="Colorful List Accent 3" w:semiHidden="0" w:uiPriority="72" w:unhideWhenUsed="0"/>
-    <w:lsdException w:name="Colorful Grid Accent 3" w:semiHidden="0" w:uiPriority="73" w:unhideWhenUsed="0"/>
-    <w:lsdException w:name="Light Shading Accent 4" w:semiHidden="0" w:uiPriority="60" w:unhideWhenUsed="0"/>
-    <w:lsdException w:name="Light List Accent 4" w:semiHidden="0" w:uiPriority="61" w:unhideWhenUsed="0"/>
-    <w:lsdException w:name="Light Grid Accent 4" w:semiHidden="0" w:uiPriority="62" w:unhideWhenUsed="0"/>
-    <w:lsdException w:name="Medium Shading 1 Accent 4" w:semiHidden="0" w:uiPriority="63" w:unhideWhenUsed="0"/>
-    <w:lsdException w:name="Medium Shading 2 Accent 4" w:semiHidden="0" w:uiPriority="64" w:unhideWhenUsed="0"/>
-    <w:lsdException w:name="Medium List 1 Accent 4" w:semiHidden="0" w:uiPriority="65" w:unhideWhenUsed="0"/>
-    <w:lsdException w:name="Medium List 2 Accent 4" w:semiHidden="0" w:uiPriority="66" w:unhideWhenUsed="0"/>
-    <w:lsdException w:name="Medium Grid 1 Accent 4" w:semiHidden="0" w:uiPriority="67" w:unhideWhenUsed="0"/>
-    <w:lsdException w:name="Medium Grid 2 Accent 4" w:semiHidden="0" w:uiPriority="68" w:unhideWhenUsed="0"/>
-    <w:lsdException w:name="Medium Grid 3 Accent 4" w:semiHidden="0" w:uiPriority="69" w:unhideWhenUsed="0"/>
-    <w:lsdException w:name="Dark List Accent 4" w:semiHidden="0" w:uiPriority="70" w:unhideWhenUsed="0"/>
-    <w:lsdException w:name="Colorful Shading Accent 4" w:semiHidden="0" w:uiPriority="71" w:unhideWhenUsed="0"/>
-    <w:lsdException w:name="Colorful List Accent 4" w:semiHidden="0" w:uiPriority="72" w:unhideWhenUsed="0"/>
-    <w:lsdException w:name="Colorful Grid Accent 4" w:semiHidden="0" w:uiPriority="73" w:unhideWhenUsed="0"/>
-    <w:lsdException w:name="Light Shading Accent 5" w:semiHidden="0" w:uiPriority="60" w:unhideWhenUsed="0"/>
-    <w:lsdException w:name="Light List Accent 5" w:semiHidden="0" w:uiPriority="61" w:unhideWhenUsed="0"/>
-    <w:lsdException w:name="Light Grid Accent 5" w:semiHidden="0" w:uiPriority="62" w:unhideWhenUsed="0"/>
-    <w:lsdException w:name="Medium Shading 1 Accent 5" w:semiHidden="0" w:uiPriority="63" w:unhideWhenUsed="0"/>
-    <w:lsdException w:name="Medium Shading 2 Accent 5" w:semiHidden="0" w:uiPriority="64" w:unhideWhenUsed="0"/>
-    <w:lsdException w:name="Medium List 1 Accent 5" w:semiHidden="0" w:uiPriority="65" w:unhideWhenUsed="0"/>
-    <w:lsdException w:name="Medium List 2 Accent 5" w:semiHidden="0" w:uiPriority="66" w:unhideWhenUsed="0"/>
-    <w:lsdException w:name="Medium Grid 1 Accent 5" w:semiHidden="0" w:uiPriority="67" w:unhideWhenUsed="0"/>
-    <w:lsdException w:name="Medium Grid 2 Accent 5" w:semiHidden="0" w:uiPriority="68" w:unhideWhenUsed="0"/>
-    <w:lsdException w:name="Medium Grid 3 Accent 5" w:semiHidden="0" w:uiPriority="69" w:unhideWhenUsed="0"/>
-    <w:lsdException w:name="Dark List Accent 5" w:semiHidden="0" w:uiPriority="70" w:unhideWhenUsed="0"/>
-    <w:lsdException w:name="Colorful Shading Accent 5" w:semiHidden="0" w:uiPriority="71" w:unhideWhenUsed="0"/>
-    <w:lsdException w:name="Colorful List Accent 5" w:semiHidden="0" w:uiPriority="72" w:unhideWhenUsed="0"/>
-    <w:lsdException w:name="Colorful Grid Accent 5" w:semiHidden="0" w:uiPriority="73" w:unhideWhenUsed="0"/>
-    <w:lsdException w:name="Light Shading Accent 6" w:semiHidden="0" w:uiPriority="60" w:unhideWhenUsed="0"/>
-    <w:lsdException w:name="Light List Accent 6" w:semiHidden="0" w:uiPriority="61" w:unhideWhenUsed="0"/>
-    <w:lsdException w:name="Light Grid Accent 6" w:semiHidden="0" w:uiPriority="62" w:unhideWhenUsed="0"/>
-    <w:lsdException w:name="Medium Shading 1 Accent 6" w:semiHidden="0" w:uiPriority="63" w:unhideWhenUsed="0"/>
-    <w:lsdException w:name="Medium Shading 2 Accent 6" w:semiHidden="0" w:uiPriority="64" w:unhideWhenUsed="0"/>
-    <w:lsdException w:name="Medium List 1 Accent 6" w:semiHidden="0" w:uiPriority="65" w:unhideWhenUsed="0"/>
-    <w:lsdException w:name="Medium List 2 Accent 6" w:semiHidden="0" w:uiPriority="66" w:unhideWhenUsed="0"/>
-    <w:lsdException w:name="Medium Grid 1 Accent 6" w:semiHidden="0" w:uiPriority="67" w:unhideWhenUsed="0"/>
-    <w:lsdException w:name="Medium Grid 2 Accent 6" w:semiHidden="0" w:uiPriority="68" w:unhideWhenUsed="0"/>
-    <w:lsdException w:name="Medium Grid 3 Accent 6" w:semiHidden="0" w:uiPriority="69" w:unhideWhenUsed="0"/>
-    <w:lsdException w:name="Dark List Accent 6" w:semiHidden="0" w:uiPriority="70" w:unhideWhenUsed="0"/>
-    <w:lsdException w:name="Colorful Shading Accent 6" w:semiHidden="0" w:uiPriority="71" w:unhideWhenUsed="0"/>
-    <w:lsdException w:name="Colorful List Accent 6" w:semiHidden="0" w:uiPriority="72" w:unhideWhenUsed="0"/>
-    <w:lsdException w:name="Colorful Grid Accent 6" w:semiHidden="0" w:uiPriority="73" w:unhideWhenUsed="0"/>
-    <w:lsdException w:name="Subtle Emphasis" w:semiHidden="0" w:uiPriority="19" w:unhideWhenUsed="0" w:qFormat="1"/>
-    <w:lsdException w:name="Intense Emphasis" w:semiHidden="0" w:uiPriority="21" w:unhideWhenUsed="0" w:qFormat="1"/>
-    <w:lsdException w:name="Subtle Reference" w:semiHidden="0" w:uiPriority="31" w:unhideWhenUsed="0" w:qFormat="1"/>
-    <w:lsdException w:name="Intense Reference" w:semiHidden="0" w:uiPriority="32" w:unhideWhenUsed="0" w:qFormat="1"/>
-    <w:lsdException w:name="Book Title" w:semiHidden="0" w:uiPriority="33" w:unhideWhenUsed="0" w:qFormat="1"/>
-    <w:lsdException w:name="Bibliography" w:uiPriority="37"/>
-    <w:lsdException w:name="TOC Heading" w:uiPriority="39" w:qFormat="1"/>
+  <w:latentStyles w:defLockedState="0" w:defUIPriority="99" w:defSemiHidden="0" w:defUnhideWhenUsed="0" w:defQFormat="0" w:count="376">
+    <w:lsdException w:name="Normal" w:uiPriority="0" w:qFormat="1"/>
+    <w:lsdException w:name="heading 1" w:uiPriority="9" w:qFormat="1"/>
+    <w:lsdException w:name="heading 2" w:semiHidden="1" w:uiPriority="9" w:unhideWhenUsed="1" w:qFormat="1"/>
+    <w:lsdException w:name="heading 3" w:semiHidden="1" w:uiPriority="9" w:unhideWhenUsed="1" w:qFormat="1"/>
+    <w:lsdException w:name="heading 4" w:semiHidden="1" w:uiPriority="9" w:unhideWhenUsed="1" w:qFormat="1"/>
+    <w:lsdException w:name="heading 5" w:semiHidden="1" w:uiPriority="9" w:unhideWhenUsed="1" w:qFormat="1"/>
+    <w:lsdException w:name="heading 6" w:semiHidden="1" w:uiPriority="9" w:unhideWhenUsed="1" w:qFormat="1"/>
+    <w:lsdException w:name="heading 7" w:semiHidden="1" w:uiPriority="9" w:unhideWhenUsed="1" w:qFormat="1"/>
+    <w:lsdException w:name="heading 8" w:semiHidden="1" w:uiPriority="9" w:unhideWhenUsed="1" w:qFormat="1"/>
+    <w:lsdException w:name="heading 9" w:semiHidden="1" w:uiPriority="9" w:unhideWhenUsed="1" w:qFormat="1"/>
+    <w:lsdException w:name="index 1" w:semiHidden="1" w:unhideWhenUsed="1"/>
+    <w:lsdException w:name="index 2" w:semiHidden="1" w:unhideWhenUsed="1"/>
+    <w:lsdException w:name="index 3" w:semiHidden="1" w:unhideWhenUsed="1"/>
+    <w:lsdException w:name="index 4" w:semiHidden="1" w:unhideWhenUsed="1"/>
+    <w:lsdException w:name="index 5" w:semiHidden="1" w:unhideWhenUsed="1"/>
+    <w:lsdException w:name="index 6" w:semiHidden="1" w:unhideWhenUsed="1"/>
+    <w:lsdException w:name="index 7" w:semiHidden="1" w:unhideWhenUsed="1"/>
+    <w:lsdException w:name="index 8" w:semiHidden="1" w:unhideWhenUsed="1"/>
+    <w:lsdException w:name="index 9" w:semiHidden="1" w:unhideWhenUsed="1"/>
+    <w:lsdException w:name="toc 1" w:semiHidden="1" w:uiPriority="39" w:unhideWhenUsed="1"/>
+    <w:lsdException w:name="toc 2" w:semiHidden="1" w:uiPriority="39" w:unhideWhenUsed="1"/>
+    <w:lsdException w:name="toc 3" w:semiHidden="1" w:uiPriority="39" w:unhideWhenUsed="1"/>
+    <w:lsdException w:name="toc 4" w:semiHidden="1" w:uiPriority="39" w:unhideWhenUsed="1"/>
+    <w:lsdException w:name="toc 5" w:semiHidden="1" w:uiPriority="39" w:unhideWhenUsed="1"/>
+    <w:lsdException w:name="toc 6" w:semiHidden="1" w:uiPriority="39" w:unhideWhenUsed="1"/>
+    <w:lsdException w:name="toc 7" w:semiHidden="1" w:uiPriority="39" w:unhideWhenUsed="1"/>
+    <w:lsdException w:name="toc 8" w:semiHidden="1" w:uiPriority="39" w:unhideWhenUsed="1"/>
+    <w:lsdException w:name="toc 9" w:semiHidden="1" w:uiPriority="39" w:unhideWhenUsed="1"/>
+    <w:lsdException w:name="Normal Indent" w:semiHidden="1" w:unhideWhenUsed="1"/>
+    <w:lsdException w:name="footnote text" w:semiHidden="1" w:unhideWhenUsed="1"/>
+    <w:lsdException w:name="annotation text" w:semiHidden="1" w:unhideWhenUsed="1"/>
+    <w:lsdException w:name="header" w:semiHidden="1" w:unhideWhenUsed="1"/>
+    <w:lsdException w:name="footer" w:semiHidden="1" w:unhideWhenUsed="1"/>
+    <w:lsdException w:name="index heading" w:semiHidden="1" w:unhideWhenUsed="1"/>
+    <w:lsdException w:name="caption" w:semiHidden="1" w:uiPriority="35" w:unhideWhenUsed="1" w:qFormat="1"/>
+    <w:lsdException w:name="table of figures" w:semiHidden="1" w:unhideWhenUsed="1"/>
+    <w:lsdException w:name="envelope address" w:semiHidden="1" w:unhideWhenUsed="1"/>
+    <w:lsdException w:name="envelope return" w:semiHidden="1" w:unhideWhenUsed="1"/>
+    <w:lsdException w:name="footnote reference" w:semiHidden="1" w:unhideWhenUsed="1"/>
+    <w:lsdException w:name="annotation reference" w:semiHidden="1" w:unhideWhenUsed="1"/>
+    <w:lsdException w:name="line number" w:semiHidden="1" w:unhideWhenUsed="1"/>
+    <w:lsdException w:name="page number" w:semiHidden="1" w:unhideWhenUsed="1"/>
+    <w:lsdException w:name="endnote reference" w:semiHidden="1" w:unhideWhenUsed="1"/>
+    <w:lsdException w:name="endnote text" w:semiHidden="1" w:unhideWhenUsed="1"/>
+    <w:lsdException w:name="table of authorities" w:semiHidden="1" w:unhideWhenUsed="1"/>
+    <w:lsdException w:name="macro" w:semiHidden="1" w:unhideWhenUsed="1"/>
+    <w:lsdException w:name="toa heading" w:semiHidden="1" w:unhideWhenUsed="1"/>
+    <w:lsdException w:name="List" w:semiHidden="1" w:unhideWhenUsed="1"/>
+    <w:lsdException w:name="List Bullet" w:semiHidden="1" w:unhideWhenUsed="1"/>
+    <w:lsdException w:name="List Number" w:semiHidden="1" w:unhideWhenUsed="1"/>
+    <w:lsdException w:name="List 2" w:semiHidden="1" w:unhideWhenUsed="1"/>
+    <w:lsdException w:name="List 3" w:semiHidden="1" w:unhideWhenUsed="1"/>
+    <w:lsdException w:name="List 4" w:semiHidden="1" w:unhideWhenUsed="1"/>
+    <w:lsdException w:name="List 5" w:semiHidden="1" w:unhideWhenUsed="1"/>
+    <w:lsdException w:name="List Bullet 2" w:semiHidden="1" w:unhideWhenUsed="1"/>
+    <w:lsdException w:name="List Bullet 3" w:semiHidden="1" w:unhideWhenUsed="1"/>
+    <w:lsdException w:name="List Bullet 4" w:semiHidden="1" w:unhideWhenUsed="1"/>
+    <w:lsdException w:name="List Bullet 5" w:semiHidden="1" w:unhideWhenUsed="1"/>
+    <w:lsdException w:name="List Number 2" w:semiHidden="1" w:unhideWhenUsed="1"/>
+    <w:lsdException w:name="List Number 3" w:semiHidden="1" w:unhideWhenUsed="1"/>
+    <w:lsdException w:name="List Number 4" w:semiHidden="1" w:unhideWhenUsed="1"/>
+    <w:lsdException w:name="List Number 5" w:semiHidden="1" w:unhideWhenUsed="1"/>
+    <w:lsdException w:name="Title" w:uiPriority="10" w:qFormat="1"/>
+    <w:lsdException w:name="Closing" w:semiHidden="1" w:unhideWhenUsed="1"/>
+    <w:lsdException w:name="Signature" w:semiHidden="1" w:unhideWhenUsed="1"/>
+    <w:lsdException w:name="Default Paragraph Font" w:semiHidden="1" w:uiPriority="1" w:unhideWhenUsed="1"/>
+    <w:lsdException w:name="Body Text" w:semiHidden="1" w:unhideWhenUsed="1"/>
+    <w:lsdException w:name="Body Text Indent" w:semiHidden="1" w:unhideWhenUsed="1"/>
+    <w:lsdException w:name="List Continue" w:semiHidden="1" w:unhideWhenUsed="1"/>
+    <w:lsdException w:name="List Continue 2" w:semiHidden="1" w:unhideWhenUsed="1"/>
+    <w:lsdException w:name="List Continue 3" w:semiHidden="1" w:unhideWhenUsed="1"/>
+    <w:lsdException w:name="List Continue 4" w:semiHidden="1" w:unhideWhenUsed="1"/>
+    <w:lsdException w:name="List Continue 5" w:semiHidden="1" w:unhideWhenUsed="1"/>
+    <w:lsdException w:name="Message Header" w:semiHidden="1" w:unhideWhenUsed="1"/>
+    <w:lsdException w:name="Subtitle" w:uiPriority="11" w:qFormat="1"/>
+    <w:lsdException w:name="Salutation" w:semiHidden="1" w:unhideWhenUsed="1"/>
+    <w:lsdException w:name="Date" w:semiHidden="1" w:unhideWhenUsed="1"/>
+    <w:lsdException w:name="Body Text First Indent" w:semiHidden="1" w:unhideWhenUsed="1"/>
+    <w:lsdException w:name="Body Text First Indent 2" w:semiHidden="1" w:unhideWhenUsed="1"/>
+    <w:lsdException w:name="Note Heading" w:semiHidden="1" w:unhideWhenUsed="1"/>
+    <w:lsdException w:name="Body Text 2" w:semiHidden="1" w:unhideWhenUsed="1"/>
+    <w:lsdException w:name="Body Text 3" w:semiHidden="1" w:unhideWhenUsed="1"/>
+    <w:lsdException w:name="Body Text Indent 2" w:semiHidden="1" w:unhideWhenUsed="1"/>
+    <w:lsdException w:name="Body Text Indent 3" w:semiHidden="1" w:unhideWhenUsed="1"/>
+    <w:lsdException w:name="Block Text" w:semiHidden="1" w:unhideWhenUsed="1"/>
+    <w:lsdException w:name="Hyperlink" w:semiHidden="1" w:unhideWhenUsed="1"/>
+    <w:lsdException w:name="FollowedHyperlink" w:semiHidden="1" w:unhideWhenUsed="1"/>
+    <w:lsdException w:name="Strong" w:uiPriority="22" w:qFormat="1"/>
+    <w:lsdException w:name="Emphasis" w:uiPriority="20" w:qFormat="1"/>
+    <w:lsdException w:name="Document Map" w:semiHidden="1" w:unhideWhenUsed="1"/>
+    <w:lsdException w:name="Plain Text" w:semiHidden="1" w:unhideWhenUsed="1"/>
+    <w:lsdException w:name="E-mail Signature" w:semiHidden="1" w:unhideWhenUsed="1"/>
+    <w:lsdException w:name="HTML Top of Form" w:semiHidden="1" w:unhideWhenUsed="1"/>
+    <w:lsdException w:name="HTML Bottom of Form" w:semiHidden="1" w:unhideWhenUsed="1"/>
+    <w:lsdException w:name="Normal (Web)" w:semiHidden="1" w:unhideWhenUsed="1"/>
+    <w:lsdException w:name="HTML Acronym" w:semiHidden="1" w:unhideWhenUsed="1"/>
+    <w:lsdException w:name="HTML Address" w:semiHidden="1" w:unhideWhenUsed="1"/>
+    <w:lsdException w:name="HTML Cite" w:semiHidden="1" w:unhideWhenUsed="1"/>
+    <w:lsdException w:name="HTML Code" w:semiHidden="1" w:unhideWhenUsed="1"/>
+    <w:lsdException w:name="HTML Definition" w:semiHidden="1" w:unhideWhenUsed="1"/>
+    <w:lsdException w:name="HTML Keyboard" w:semiHidden="1" w:unhideWhenUsed="1"/>
+    <w:lsdException w:name="HTML Preformatted" w:semiHidden="1" w:unhideWhenUsed="1"/>
+    <w:lsdException w:name="HTML Sample" w:semiHidden="1" w:unhideWhenUsed="1"/>
+    <w:lsdException w:name="HTML Typewriter" w:semiHidden="1" w:unhideWhenUsed="1"/>
+    <w:lsdException w:name="HTML Variable" w:semiHidden="1" w:unhideWhenUsed="1"/>
+    <w:lsdException w:name="Normal Table" w:semiHidden="1" w:unhideWhenUsed="1"/>
+    <w:lsdException w:name="annotation subject" w:semiHidden="1" w:unhideWhenUsed="1"/>
+    <w:lsdException w:name="No List" w:semiHidden="1" w:unhideWhenUsed="1"/>
+    <w:lsdException w:name="Outline List 1" w:semiHidden="1" w:unhideWhenUsed="1"/>
+    <w:lsdException w:name="Outline List 2" w:semiHidden="1" w:unhideWhenUsed="1"/>
+    <w:lsdException w:name="Outline List 3" w:semiHidden="1" w:unhideWhenUsed="1"/>
+    <w:lsdException w:name="Table Simple 1" w:semiHidden="1" w:unhideWhenUsed="1"/>
+    <w:lsdException w:name="Table Simple 2" w:semiHidden="1" w:unhideWhenUsed="1"/>
+    <w:lsdException w:name="Table Simple 3" w:semiHidden="1" w:unhideWhenUsed="1"/>
+    <w:lsdException w:name="Table Classic 1" w:semiHidden="1" w:unhideWhenUsed="1"/>
+    <w:lsdException w:name="Table Classic 2" w:semiHidden="1" w:unhideWhenUsed="1"/>
+    <w:lsdException w:name="Table Classic 3" w:semiHidden="1" w:unhideWhenUsed="1"/>
+    <w:lsdException w:name="Table Classic 4" w:semiHidden="1" w:unhideWhenUsed="1"/>
+    <w:lsdException w:name="Table Colorful 1" w:semiHidden="1" w:unhideWhenUsed="1"/>
+    <w:lsdException w:name="Table Colorful 2" w:semiHidden="1" w:unhideWhenUsed="1"/>
+    <w:lsdException w:name="Table Colorful 3" w:semiHidden="1" w:unhideWhenUsed="1"/>
+    <w:lsdException w:name="Table Columns 1" w:semiHidden="1" w:unhideWhenUsed="1"/>
+    <w:lsdException w:name="Table Columns 2" w:semiHidden="1" w:unhideWhenUsed="1"/>
+    <w:lsdException w:name="Table Columns 3" w:semiHidden="1" w:unhideWhenUsed="1"/>
+    <w:lsdException w:name="Table Columns 4" w:semiHidden="1" w:unhideWhenUsed="1"/>
+    <w:lsdException w:name="Table Columns 5" w:semiHidden="1" w:unhideWhenUsed="1"/>
+    <w:lsdException w:name="Table Grid 1" w:semiHidden="1" w:unhideWhenUsed="1"/>
+    <w:lsdException w:name="Table Grid 2" w:semiHidden="1" w:unhideWhenUsed="1"/>
+    <w:lsdException w:name="Table Grid 3" w:semiHidden="1" w:unhideWhenUsed="1"/>
+    <w:lsdException w:name="Table Grid 4" w:semiHidden="1" w:unhideWhenUsed="1"/>
+    <w:lsdException w:name="Table Grid 5" w:semiHidden="1" w:unhideWhenUsed="1"/>
+    <w:lsdException w:name="Table Grid 6" w:semiHidden="1" w:unhideWhenUsed="1"/>
+    <w:lsdException w:name="Table Grid 7" w:semiHidden="1" w:unhideWhenUsed="1"/>
+    <w:lsdException w:name="Table Grid 8" w:semiHidden="1" w:unhideWhenUsed="1"/>
+    <w:lsdException w:name="Table List 1" w:semiHidden="1" w:unhideWhenUsed="1"/>
+    <w:lsdException w:name="Table List 2" w:semiHidden="1" w:unhideWhenUsed="1"/>
+    <w:lsdException w:name="Table List 3" w:semiHidden="1" w:unhideWhenUsed="1"/>
+    <w:lsdException w:name="Table List 4" w:semiHidden="1" w:unhideWhenUsed="1"/>
+    <w:lsdException w:name="Table List 5" w:semiHidden="1" w:unhideWhenUsed="1"/>
+    <w:lsdException w:name="Table List 6" w:semiHidden="1" w:unhideWhenUsed="1"/>
+    <w:lsdException w:name="Table List 7" w:semiHidden="1" w:unhideWhenUsed="1"/>
+    <w:lsdException w:name="Table List 8" w:semiHidden="1" w:unhideWhenUsed="1"/>
+    <w:lsdException w:name="Table 3D effects 1" w:semiHidden="1" w:unhideWhenUsed="1"/>
+    <w:lsdException w:name="Table 3D effects 2" w:semiHidden="1" w:unhideWhenUsed="1"/>
+    <w:lsdException w:name="Table 3D effects 3" w:semiHidden="1" w:unhideWhenUsed="1"/>
+    <w:lsdException w:name="Table Contemporary" w:semiHidden="1" w:unhideWhenUsed="1"/>
+    <w:lsdException w:name="Table Elegant" w:semiHidden="1" w:unhideWhenUsed="1"/>
+    <w:lsdException w:name="Table Professional" w:semiHidden="1" w:unhideWhenUsed="1"/>
+    <w:lsdException w:name="Table Subtle 1" w:semiHidden="1" w:unhideWhenUsed="1"/>
+    <w:lsdException w:name="Table Subtle 2" w:semiHidden="1" w:unhideWhenUsed="1"/>
+    <w:lsdException w:name="Table Web 1" w:semiHidden="1" w:unhideWhenUsed="1"/>
+    <w:lsdException w:name="Table Web 2" w:semiHidden="1" w:unhideWhenUsed="1"/>
+    <w:lsdException w:name="Table Web 3" w:semiHidden="1" w:unhideWhenUsed="1"/>
+    <w:lsdException w:name="Balloon Text" w:semiHidden="1" w:unhideWhenUsed="1"/>
+    <w:lsdException w:name="Table Grid" w:semiHidden="1" w:uiPriority="59" w:unhideWhenUsed="1"/>
+    <w:lsdException w:name="Table Theme" w:semiHidden="1" w:unhideWhenUsed="1"/>
+    <w:lsdException w:name="Placeholder Text" w:semiHidden="1"/>
+    <w:lsdException w:name="No Spacing" w:uiPriority="1" w:qFormat="1"/>
+    <w:lsdException w:name="Light Shading" w:uiPriority="60"/>
+    <w:lsdException w:name="Light List" w:uiPriority="61"/>
+    <w:lsdException w:name="Light Grid" w:uiPriority="62"/>
+    <w:lsdException w:name="Medium Shading 1" w:uiPriority="63"/>
+    <w:lsdException w:name="Medium Shading 2" w:uiPriority="64"/>
+    <w:lsdException w:name="Medium List 1" w:uiPriority="65"/>
+    <w:lsdException w:name="Medium List 2" w:uiPriority="66"/>
+    <w:lsdException w:name="Medium Grid 1" w:uiPriority="67"/>
+    <w:lsdException w:name="Medium Grid 2" w:uiPriority="68"/>
+    <w:lsdException w:name="Medium Grid 3" w:uiPriority="69"/>
+    <w:lsdException w:name="Dark List" w:uiPriority="70"/>
+    <w:lsdException w:name="Colorful Shading" w:uiPriority="71"/>
+    <w:lsdException w:name="Colorful List" w:uiPriority="72"/>
+    <w:lsdException w:name="Colorful Grid" w:uiPriority="73"/>
+    <w:lsdException w:name="Light Shading Accent 1" w:uiPriority="60"/>
+    <w:lsdException w:name="Light List Accent 1" w:uiPriority="61"/>
+    <w:lsdException w:name="Light Grid Accent 1" w:uiPriority="62"/>
+    <w:lsdException w:name="Medium Shading 1 Accent 1" w:uiPriority="63"/>
+    <w:lsdException w:name="Medium Shading 2 Accent 1" w:uiPriority="64"/>
+    <w:lsdException w:name="Medium List 1 Accent 1" w:uiPriority="65"/>
+    <w:lsdException w:name="Revision" w:semiHidden="1"/>
+    <w:lsdException w:name="List Paragraph" w:uiPriority="34" w:qFormat="1"/>
+    <w:lsdException w:name="Quote" w:uiPriority="29" w:qFormat="1"/>
+    <w:lsdException w:name="Intense Quote" w:uiPriority="30" w:qFormat="1"/>
+    <w:lsdException w:name="Medium List 2 Accent 1" w:uiPriority="66"/>
+    <w:lsdException w:name="Medium Grid 1 Accent 1" w:uiPriority="67"/>
+    <w:lsdException w:name="Medium Grid 2 Accent 1" w:uiPriority="68"/>
+    <w:lsdException w:name="Medium Grid 3 Accent 1" w:uiPriority="69"/>
+    <w:lsdException w:name="Dark List Accent 1" w:uiPriority="70"/>
+    <w:lsdException w:name="Colorful Shading Accent 1" w:uiPriority="71"/>
+    <w:lsdException w:name="Colorful List Accent 1" w:uiPriority="72"/>
+    <w:lsdException w:name="Colorful Grid Accent 1" w:uiPriority="73"/>
+    <w:lsdException w:name="Light Shading Accent 2" w:uiPriority="60"/>
+    <w:lsdException w:name="Light List Accent 2" w:uiPriority="61"/>
+    <w:lsdException w:name="Light Grid Accent 2" w:uiPriority="62"/>
+    <w:lsdException w:name="Medium Shading 1 Accent 2" w:uiPriority="63"/>
+    <w:lsdException w:name="Medium Shading 2 Accent 2" w:uiPriority="64"/>
+    <w:lsdException w:name="Medium List 1 Accent 2" w:uiPriority="65"/>
+    <w:lsdException w:name="Medium List 2 Accent 2" w:uiPriority="66"/>
+    <w:lsdException w:name="Medium Grid 1 Accent 2" w:uiPriority="67"/>
+    <w:lsdException w:name="Medium Grid 2 Accent 2" w:uiPriority="68"/>
+    <w:lsdException w:name="Medium Grid 3 Accent 2" w:uiPriority="69"/>
+    <w:lsdException w:name="Dark List Accent 2" w:uiPriority="70"/>
+    <w:lsdException w:name="Colorful Shading Accent 2" w:uiPriority="71"/>
+    <w:lsdException w:name="Colorful List Accent 2" w:uiPriority="72"/>
+    <w:lsdException w:name="Colorful Grid Accent 2" w:uiPriority="73"/>
+    <w:lsdException w:name="Light Shading Accent 3" w:uiPriority="60"/>
+    <w:lsdException w:name="Light List Accent 3" w:uiPriority="61"/>
+    <w:lsdException w:name="Light Grid Accent 3" w:uiPriority="62"/>
+    <w:lsdException w:name="Medium Shading 1 Accent 3" w:uiPriority="63"/>
+    <w:lsdException w:name="Medium Shading 2 Accent 3" w:uiPriority="64"/>
+    <w:lsdException w:name="Medium List 1 Accent 3" w:uiPriority="65"/>
+    <w:lsdException w:name="Medium List 2 Accent 3" w:uiPriority="66"/>
+    <w:lsdException w:name="Medium Grid 1 Accent 3" w:uiPriority="67"/>
+    <w:lsdException w:name="Medium Grid 2 Accent 3" w:uiPriority="68"/>
+    <w:lsdException w:name="Medium Grid 3 Accent 3" w:uiPriority="69"/>
+    <w:lsdException w:name="Dark List Accent 3" w:uiPriority="70"/>
+    <w:lsdException w:name="Colorful Shading Accent 3" w:uiPriority="71"/>
+    <w:lsdException w:name="Colorful List Accent 3" w:uiPriority="72"/>
+    <w:lsdException w:name="Colorful Grid Accent 3" w:uiPriority="73"/>
+    <w:lsdException w:name="Light Shading Accent 4" w:uiPriority="60"/>
+    <w:lsdException w:name="Light List Accent 4" w:uiPriority="61"/>
+    <w:lsdException w:name="Light Grid Accent 4" w:uiPriority="62"/>
+    <w:lsdException w:name="Medium Shading 1 Accent 4" w:uiPriority="63"/>
+    <w:lsdException w:name="Medium Shading 2 Accent 4" w:uiPriority="64"/>
+    <w:lsdException w:name="Medium List 1 Accent 4" w:uiPriority="65"/>
+    <w:lsdException w:name="Medium List 2 Accent 4" w:uiPriority="66"/>
+    <w:lsdException w:name="Medium Grid 1 Accent 4" w:uiPriority="67"/>
+    <w:lsdException w:name="Medium Grid 2 Accent 4" w:uiPriority="68"/>
+    <w:lsdException w:name="Medium Grid 3 Accent 4" w:uiPriority="69"/>
+    <w:lsdException w:name="Dark List Accent 4" w:uiPriority="70"/>
+    <w:lsdException w:name="Colorful Shading Accent 4" w:uiPriority="71"/>
+    <w:lsdException w:name="Colorful List Accent 4" w:uiPriority="72"/>
+    <w:lsdException w:name="Colorful Grid Accent 4" w:uiPriority="73"/>
+    <w:lsdException w:name="Light Shading Accent 5" w:uiPriority="60"/>
+    <w:lsdException w:name="Light List Accent 5" w:uiPriority="61"/>
+    <w:lsdException w:name="Light Grid Accent 5" w:uiPriority="62"/>
+    <w:lsdException w:name="Medium Shading 1 Accent 5" w:uiPriority="63"/>
+    <w:lsdException w:name="Medium Shading 2 Accent 5" w:uiPriority="64"/>
+    <w:lsdException w:name="Medium List 1 Accent 5" w:uiPriority="65"/>
+    <w:lsdException w:name="Medium List 2 Accent 5" w:uiPriority="66"/>
+    <w:lsdException w:name="Medium Grid 1 Accent 5" w:uiPriority="67"/>
+    <w:lsdException w:name="Medium Grid 2 Accent 5" w:uiPriority="68"/>
+    <w:lsdException w:name="Medium Grid 3 Accent 5" w:uiPriority="69"/>
+    <w:lsdException w:name="Dark List Accent 5" w:uiPriority="70"/>
+    <w:lsdException w:name="Colorful Shading Accent 5" w:uiPriority="71"/>
+    <w:lsdException w:name="Colorful List Accent 5" w:uiPriority="72"/>
+    <w:lsdException w:name="Colorful Grid Accent 5" w:uiPriority="73"/>
+    <w:lsdException w:name="Light Shading Accent 6" w:uiPriority="60"/>
+    <w:lsdException w:name="Light List Accent 6" w:uiPriority="61"/>
+    <w:lsdException w:name="Light Grid Accent 6" w:uiPriority="62"/>
+    <w:lsdException w:name="Medium Shading 1 Accent 6" w:uiPriority="63"/>
+    <w:lsdException w:name="Medium Shading 2 Accent 6" w:uiPriority="64"/>
+    <w:lsdException w:name="Medium List 1 Accent 6" w:uiPriority="65"/>
+    <w:lsdException w:name="Medium List 2 Accent 6" w:uiPriority="66"/>
+    <w:lsdException w:name="Medium Grid 1 Accent 6" w:uiPriority="67"/>
+    <w:lsdException w:name="Medium Grid 2 Accent 6" w:uiPriority="68"/>
+    <w:lsdException w:name="Medium Grid 3 Accent 6" w:uiPriority="69"/>
+    <w:lsdException w:name="Dark List Accent 6" w:uiPriority="70"/>
+    <w:lsdException w:name="Colorful Shading Accent 6" w:uiPriority="71"/>
+    <w:lsdException w:name="Colorful List Accent 6" w:uiPriority="72"/>
+    <w:lsdException w:name="Colorful Grid Accent 6" w:uiPriority="73"/>
+    <w:lsdException w:name="Subtle Emphasis" w:uiPriority="19" w:qFormat="1"/>
+    <w:lsdException w:name="Intense Emphasis" w:uiPriority="21" w:qFormat="1"/>
+    <w:lsdException w:name="Subtle Reference" w:uiPriority="31" w:qFormat="1"/>
+    <w:lsdException w:name="Intense Reference" w:uiPriority="32" w:qFormat="1"/>
+    <w:lsdException w:name="Book Title" w:uiPriority="33" w:qFormat="1"/>
+    <w:lsdException w:name="Bibliography" w:semiHidden="1" w:uiPriority="37" w:unhideWhenUsed="1"/>
+    <w:lsdException w:name="TOC Heading" w:semiHidden="1" w:uiPriority="39" w:unhideWhenUsed="1" w:qFormat="1"/>
+    <w:lsdException w:name="Plain Table 1" w:uiPriority="41"/>
+    <w:lsdException w:name="Plain Table 2" w:uiPriority="42"/>
+    <w:lsdException w:name="Plain Table 3" w:uiPriority="43"/>
+    <w:lsdException w:name="Plain Table 4" w:uiPriority="44"/>
+    <w:lsdException w:name="Plain Table 5" w:uiPriority="45"/>
+    <w:lsdException w:name="Grid Table Light" w:uiPriority="40"/>
+    <w:lsdException w:name="Grid Table 1 Light" w:uiPriority="46"/>
+    <w:lsdException w:name="Grid Table 2" w:uiPriority="47"/>
+    <w:lsdException w:name="Grid Table 3" w:uiPriority="48"/>
+    <w:lsdException w:name="Grid Table 4" w:uiPriority="49"/>
+    <w:lsdException w:name="Grid Table 5 Dark" w:uiPriority="50"/>
+    <w:lsdException w:name="Grid Table 6 Colorful" w:uiPriority="51"/>
+    <w:lsdException w:name="Grid Table 7 Colorful" w:uiPriority="52"/>
+    <w:lsdException w:name="Grid Table 1 Light Accent 1" w:uiPriority="46"/>
+    <w:lsdException w:name="Grid Table 2 Accent 1" w:uiPriority="47"/>
+    <w:lsdException w:name="Grid Table 3 Accent 1" w:uiPriority="48"/>
+    <w:lsdException w:name="Grid Table 4 Accent 1" w:uiPriority="49"/>
+    <w:lsdException w:name="Grid Table 5 Dark Accent 1" w:uiPriority="50"/>
+    <w:lsdException w:name="Grid Table 6 Colorful Accent 1" w:uiPriority="51"/>
+    <w:lsdException w:name="Grid Table 7 Colorful Accent 1" w:uiPriority="52"/>
+    <w:lsdException w:name="Grid Table 1 Light Accent 2" w:uiPriority="46"/>
+    <w:lsdException w:name="Grid Table 2 Accent 2" w:uiPriority="47"/>
+    <w:lsdException w:name="Grid Table 3 Accent 2" w:uiPriority="48"/>
+    <w:lsdException w:name="Grid Table 4 Accent 2" w:uiPriority="49"/>
+    <w:lsdException w:name="Grid Table 5 Dark Accent 2" w:uiPriority="50"/>
+    <w:lsdException w:name="Grid Table 6 Colorful Accent 2" w:uiPriority="51"/>
+    <w:lsdException w:name="Grid Table 7 Colorful Accent 2" w:uiPriority="52"/>
+    <w:lsdException w:name="Grid Table 1 Light Accent 3" w:uiPriority="46"/>
+    <w:lsdException w:name="Grid Table 2 Accent 3" w:uiPriority="47"/>
+    <w:lsdException w:name="Grid Table 3 Accent 3" w:uiPriority="48"/>
+    <w:lsdException w:name="Grid Table 4 Accent 3" w:uiPriority="49"/>
+    <w:lsdException w:name="Grid Table 5 Dark Accent 3" w:uiPriority="50"/>
+    <w:lsdException w:name="Grid Table 6 Colorful Accent 3" w:uiPriority="51"/>
+    <w:lsdException w:name="Grid Table 7 Colorful Accent 3" w:uiPriority="52"/>
+    <w:lsdException w:name="Grid Table 1 Light Accent 4" w:uiPriority="46"/>
+    <w:lsdException w:name="Grid Table 2 Accent 4" w:uiPriority="47"/>
+    <w:lsdException w:name="Grid Table 3 Accent 4" w:uiPriority="48"/>
+    <w:lsdException w:name="Grid Table 4 Accent 4" w:uiPriority="49"/>
+    <w:lsdException w:name="Grid Table 5 Dark Accent 4" w:uiPriority="50"/>
+    <w:lsdException w:name="Grid Table 6 Colorful Accent 4" w:uiPriority="51"/>
+    <w:lsdException w:name="Grid Table 7 Colorful Accent 4" w:uiPriority="52"/>
+    <w:lsdException w:name="Grid Table 1 Light Accent 5" w:uiPriority="46"/>
+    <w:lsdException w:name="Grid Table 2 Accent 5" w:uiPriority="47"/>
+    <w:lsdException w:name="Grid Table 3 Accent 5" w:uiPriority="48"/>
+    <w:lsdException w:name="Grid Table 4 Accent 5" w:uiPriority="49"/>
+    <w:lsdException w:name="Grid Table 5 Dark Accent 5" w:uiPriority="50"/>
+    <w:lsdException w:name="Grid Table 6 Colorful Accent 5" w:uiPriority="51"/>
+    <w:lsdException w:name="Grid Table 7 Colorful Accent 5" w:uiPriority="52"/>
+    <w:lsdException w:name="Grid Table 1 Light Accent 6" w:uiPriority="46"/>
+    <w:lsdException w:name="Grid Table 2 Accent 6" w:uiPriority="47"/>
+    <w:lsdException w:name="Grid Table 3 Accent 6" w:uiPriority="48"/>
+    <w:lsdException w:name="Grid Table 4 Accent 6" w:uiPriority="49"/>
+    <w:lsdException w:name="Grid Table 5 Dark Accent 6" w:uiPriority="50"/>
+    <w:lsdException w:name="Grid Table 6 Colorful Accent 6" w:uiPriority="51"/>
+    <w:lsdException w:name="Grid Table 7 Colorful Accent 6" w:uiPriority="52"/>
+    <w:lsdException w:name="List Table 1 Light" w:uiPriority="46"/>
+    <w:lsdException w:name="List Table 2" w:uiPriority="47"/>
+    <w:lsdException w:name="List Table 3" w:uiPriority="48"/>
+    <w:lsdException w:name="List Table 4" w:uiPriority="49"/>
+    <w:lsdException w:name="List Table 5 Dark" w:uiPriority="50"/>
+    <w:lsdException w:name="List Table 6 Colorful" w:uiPriority="51"/>
+    <w:lsdException w:name="List Table 7 Colorful" w:uiPriority="52"/>
+    <w:lsdException w:name="List Table 1 Light Accent 1" w:uiPriority="46"/>
+    <w:lsdException w:name="List Table 2 Accent 1" w:uiPriority="47"/>
+    <w:lsdException w:name="List Table 3 Accent 1" w:uiPriority="48"/>
+    <w:lsdException w:name="List Table 4 Accent 1" w:uiPriority="49"/>
+    <w:lsdException w:name="List Table 5 Dark Accent 1" w:uiPriority="50"/>
+    <w:lsdException w:name="List Table 6 Colorful Accent 1" w:uiPriority="51"/>
+    <w:lsdException w:name="List Table 7 Colorful Accent 1" w:uiPriority="52"/>
+    <w:lsdException w:name="List Table 1 Light Accent 2" w:uiPriority="46"/>
+    <w:lsdException w:name="List Table 2 Accent 2" w:uiPriority="47"/>
+    <w:lsdException w:name="List Table 3 Accent 2" w:uiPriority="48"/>
+    <w:lsdException w:name="List Table 4 Accent 2" w:uiPriority="49"/>
+    <w:lsdException w:name="List Table 5 Dark Accent 2" w:uiPriority="50"/>
+    <w:lsdException w:name="List Table 6 Colorful Accent 2" w:uiPriority="51"/>
+    <w:lsdException w:name="List Table 7 Colorful Accent 2" w:uiPriority="52"/>
+    <w:lsdException w:name="List Table 1 Light Accent 3" w:uiPriority="46"/>
+    <w:lsdException w:name="List Table 2 Accent 3" w:uiPriority="47"/>
+    <w:lsdException w:name="List Table 3 Accent 3" w:uiPriority="48"/>
+    <w:lsdException w:name="List Table 4 Accent 3" w:uiPriority="49"/>
+    <w:lsdException w:name="List Table 5 Dark Accent 3" w:uiPriority="50"/>
+    <w:lsdException w:name="List Table 6 Colorful Accent 3" w:uiPriority="51"/>
+    <w:lsdException w:name="List Table 7 Colorful Accent 3" w:uiPriority="52"/>
+    <w:lsdException w:name="List Table 1 Light Accent 4" w:uiPriority="46"/>
+    <w:lsdException w:name="List Table 2 Accent 4" w:uiPriority="47"/>
+    <w:lsdException w:name="List Table 3 Accent 4" w:uiPriority="48"/>
+    <w:lsdException w:name="List Table 4 Accent 4" w:uiPriority="49"/>
+    <w:lsdException w:name="List Table 5 Dark Accent 4" w:uiPriority="50"/>
+    <w:lsdException w:name="List Table 6 Colorful Accent 4" w:uiPriority="51"/>
+    <w:lsdException w:name="List Table 7 Colorful Accent 4" w:uiPriority="52"/>
+    <w:lsdException w:name="List Table 1 Light Accent 5" w:uiPriority="46"/>
+    <w:lsdException w:name="List Table 2 Accent 5" w:uiPriority="47"/>
+    <w:lsdException w:name="List Table 3 Accent 5" w:uiPriority="48"/>
+    <w:lsdException w:name="List Table 4 Accent 5" w:uiPriority="49"/>
+    <w:lsdException w:name="List Table 5 Dark Accent 5" w:uiPriority="50"/>
+    <w:lsdException w:name="List Table 6 Colorful Accent 5" w:uiPriority="51"/>
+    <w:lsdException w:name="List Table 7 Colorful Accent 5" w:uiPriority="52"/>
+    <w:lsdException w:name="List Table 1 Light Accent 6" w:uiPriority="46"/>
+    <w:lsdException w:name="List Table 2 Accent 6" w:uiPriority="47"/>
+    <w:lsdException w:name="List Table 3 Accent 6" w:uiPriority="48"/>
+    <w:lsdException w:name="List Table 4 Accent 6" w:uiPriority="49"/>
+    <w:lsdException w:name="List Table 5 Dark Accent 6" w:uiPriority="50"/>
+    <w:lsdException w:name="List Table 6 Colorful Accent 6" w:uiPriority="51"/>
+    <w:lsdException w:name="List Table 7 Colorful Accent 6" w:uiPriority="52"/>
+    <w:lsdException w:name="Mention" w:semiHidden="1" w:unhideWhenUsed="1"/>
+    <w:lsdException w:name="Smart Hyperlink" w:semiHidden="1" w:unhideWhenUsed="1"/>
+    <w:lsdException w:name="Hashtag" w:semiHidden="1" w:unhideWhenUsed="1"/>
+    <w:lsdException w:name="Unresolved Mention" w:semiHidden="1" w:unhideWhenUsed="1"/>
+    <w:lsdException w:name="Smart Link" w:semiHidden="1" w:unhideWhenUsed="1"/>
   </w:latentStyles>
   <w:style w:type="paragraph" w:default="1" w:styleId="a">
     <w:name w:val="Normal"/>
@@ -3239,7 +3687,6 @@
     <w:uiPriority w:val="99"/>
     <w:semiHidden/>
     <w:unhideWhenUsed/>
-    <w:qFormat/>
     <w:tblPr>
       <w:tblInd w:w="0" w:type="dxa"/>
       <w:tblCellMar>
@@ -3259,7 +3706,7 @@
   <w:style w:type="paragraph" w:styleId="a3">
     <w:name w:val="header"/>
     <w:basedOn w:val="a"/>
-    <w:link w:val="Char"/>
+    <w:link w:val="a4"/>
     <w:uiPriority w:val="99"/>
     <w:semiHidden/>
     <w:unhideWhenUsed/>
@@ -3280,8 +3727,8 @@
       <w:szCs w:val="18"/>
     </w:rPr>
   </w:style>
-  <w:style w:type="character" w:customStyle="1" w:styleId="Char">
-    <w:name w:val="页眉 Char"/>
+  <w:style w:type="character" w:customStyle="1" w:styleId="a4">
+    <w:name w:val="页眉 字符"/>
     <w:basedOn w:val="a0"/>
     <w:link w:val="a3"/>
     <w:uiPriority w:val="99"/>
@@ -3292,10 +3739,10 @@
       <w:szCs w:val="18"/>
     </w:rPr>
   </w:style>
-  <w:style w:type="paragraph" w:styleId="a4">
+  <w:style w:type="paragraph" w:styleId="a5">
     <w:name w:val="footer"/>
     <w:basedOn w:val="a"/>
-    <w:link w:val="Char0"/>
+    <w:link w:val="a6"/>
     <w:uiPriority w:val="99"/>
     <w:unhideWhenUsed/>
     <w:rsid w:val="009F342D"/>
@@ -3312,10 +3759,10 @@
       <w:szCs w:val="18"/>
     </w:rPr>
   </w:style>
-  <w:style w:type="character" w:customStyle="1" w:styleId="Char0">
-    <w:name w:val="页脚 Char"/>
+  <w:style w:type="character" w:customStyle="1" w:styleId="a6">
+    <w:name w:val="页脚 字符"/>
     <w:basedOn w:val="a0"/>
-    <w:link w:val="a4"/>
+    <w:link w:val="a5"/>
     <w:uiPriority w:val="99"/>
     <w:rsid w:val="009F342D"/>
     <w:rPr>
@@ -3323,13 +3770,12 @@
       <w:szCs w:val="18"/>
     </w:rPr>
   </w:style>
-  <w:style w:type="table" w:styleId="a5">
+  <w:style w:type="table" w:styleId="a7">
     <w:name w:val="Table Grid"/>
     <w:basedOn w:val="a1"/>
     <w:uiPriority w:val="59"/>
     <w:rsid w:val="00140551"/>
     <w:tblPr>
-      <w:tblInd w:w="0" w:type="dxa"/>
       <w:tblBorders>
         <w:top w:val="single" w:sz="4" w:space="0" w:color="000000" w:themeColor="text1"/>
         <w:left w:val="single" w:sz="4" w:space="0" w:color="000000" w:themeColor="text1"/>
@@ -3338,18 +3784,12 @@
         <w:insideH w:val="single" w:sz="4" w:space="0" w:color="000000" w:themeColor="text1"/>
         <w:insideV w:val="single" w:sz="4" w:space="0" w:color="000000" w:themeColor="text1"/>
       </w:tblBorders>
-      <w:tblCellMar>
-        <w:top w:w="0" w:type="dxa"/>
-        <w:left w:w="108" w:type="dxa"/>
-        <w:bottom w:w="0" w:type="dxa"/>
-        <w:right w:w="108" w:type="dxa"/>
-      </w:tblCellMar>
     </w:tblPr>
   </w:style>
-  <w:style w:type="paragraph" w:styleId="a6">
+  <w:style w:type="paragraph" w:styleId="a8">
     <w:name w:val="Balloon Text"/>
     <w:basedOn w:val="a"/>
-    <w:link w:val="Char1"/>
+    <w:link w:val="a9"/>
     <w:uiPriority w:val="99"/>
     <w:semiHidden/>
     <w:unhideWhenUsed/>
@@ -3359,10 +3799,10 @@
       <w:szCs w:val="18"/>
     </w:rPr>
   </w:style>
-  <w:style w:type="character" w:customStyle="1" w:styleId="Char1">
-    <w:name w:val="批注框文本 Char"/>
+  <w:style w:type="character" w:customStyle="1" w:styleId="a9">
+    <w:name w:val="批注框文本 字符"/>
     <w:basedOn w:val="a0"/>
-    <w:link w:val="a6"/>
+    <w:link w:val="a8"/>
     <w:uiPriority w:val="99"/>
     <w:semiHidden/>
     <w:rsid w:val="005450AA"/>
@@ -3662,7 +4102,7 @@
 </file>
 
 <file path=customXml/itemProps1.xml><?xml version="1.0" encoding="utf-8"?>
-<ds:datastoreItem xmlns:ds="http://schemas.openxmlformats.org/officeDocument/2006/customXml" ds:itemID="{496F4848-3AF7-4AD2-96A6-0A23E865AAAB}">
+<ds:datastoreItem xmlns:ds="http://schemas.openxmlformats.org/officeDocument/2006/customXml" ds:itemID="{7B267BDD-4884-4B2C-B3E7-BECFC81A6FF8}">
   <ds:schemaRefs>
     <ds:schemaRef ds:uri="http://schemas.openxmlformats.org/officeDocument/2006/bibliography"/>
   </ds:schemaRefs>

</xml_diff>